<commit_message>
Change description and readme.
</commit_message>
<xml_diff>
--- a/ProducerAgent/OpisanieAgenta.docx
+++ b/ProducerAgent/OpisanieAgenta.docx
@@ -1,6 +1,6 @@
 
 <file path=word/document.xml><?xml version="1.0" encoding="utf-8"?>
-<w:document xmlns:wpc="http://schemas.microsoft.com/office/word/2010/wordprocessingCanvas" xmlns:mc="http://schemas.openxmlformats.org/markup-compatibility/2006" xmlns:o="urn:schemas-microsoft-com:office:office" xmlns:r="http://schemas.openxmlformats.org/officeDocument/2006/relationships" xmlns:m="http://schemas.openxmlformats.org/officeDocument/2006/math" xmlns:v="urn:schemas-microsoft-com:vml" xmlns:wp14="http://schemas.microsoft.com/office/word/2010/wordprocessingDrawing" xmlns:wp="http://schemas.openxmlformats.org/drawingml/2006/wordprocessingDrawing" xmlns:w10="urn:schemas-microsoft-com:office:word" xmlns:w="http://schemas.openxmlformats.org/wordprocessingml/2006/main" xmlns:w14="http://schemas.microsoft.com/office/word/2010/wordml" xmlns:w15="http://schemas.microsoft.com/office/word/2012/wordml" xmlns:wpg="http://schemas.microsoft.com/office/word/2010/wordprocessingGroup" xmlns:wpi="http://schemas.microsoft.com/office/word/2010/wordprocessingInk" xmlns:wne="http://schemas.microsoft.com/office/word/2006/wordml" xmlns:wps="http://schemas.microsoft.com/office/word/2010/wordprocessingShape" mc:Ignorable="w14 w15 wp14">
+<w:document xmlns:wpc="http://schemas.microsoft.com/office/word/2010/wordprocessingCanvas" xmlns:mc="http://schemas.openxmlformats.org/markup-compatibility/2006" xmlns:o="urn:schemas-microsoft-com:office:office" xmlns:r="http://schemas.openxmlformats.org/officeDocument/2006/relationships" xmlns:m="http://schemas.openxmlformats.org/officeDocument/2006/math" xmlns:v="urn:schemas-microsoft-com:vml" xmlns:wp14="http://schemas.microsoft.com/office/word/2010/wordprocessingDrawing" xmlns:wp="http://schemas.openxmlformats.org/drawingml/2006/wordprocessingDrawing" xmlns:w10="urn:schemas-microsoft-com:office:word" xmlns:w="http://schemas.openxmlformats.org/wordprocessingml/2006/main" xmlns:w14="http://schemas.microsoft.com/office/word/2010/wordml" xmlns:wpg="http://schemas.microsoft.com/office/word/2010/wordprocessingGroup" xmlns:wpi="http://schemas.microsoft.com/office/word/2010/wordprocessingInk" xmlns:wne="http://schemas.microsoft.com/office/word/2006/wordml" xmlns:wps="http://schemas.microsoft.com/office/word/2010/wordprocessingShape" mc:Ignorable="w14 wp14">
   <w:body>
     <w:tbl>
       <w:tblPr>
@@ -143,7 +143,20 @@
           <w:p>
             <w:pPr>
               <w:pStyle w:val="Confirmationtext"/>
+              <w:rPr>
+                <w:lang w:val="en-US"/>
+              </w:rPr>
             </w:pPr>
+          </w:p>
+          <w:p>
+            <w:pPr>
+              <w:pStyle w:val="Confirmationtext"/>
+              <w:rPr>
+                <w:lang w:val="en-US"/>
+              </w:rPr>
+            </w:pPr>
+            <w:bookmarkStart w:id="0" w:name="_GoBack"/>
+            <w:bookmarkEnd w:id="0"/>
           </w:p>
         </w:tc>
         <w:tc>
@@ -172,28 +185,18 @@
       <w:pPr>
         <w:pStyle w:val="DocumentName"/>
       </w:pPr>
-      <w:r>
-        <w:fldChar w:fldCharType="begin"/>
-      </w:r>
-      <w:r>
-        <w:instrText xml:space="preserve"> DOCPROPERTY "Наименование документа"  \* MERGEFORMAT </w:instrText>
-      </w:r>
-      <w:r>
-        <w:fldChar w:fldCharType="separate"/>
-      </w:r>
-      <w:r>
-        <w:t>Описание модели агента</w:t>
-      </w:r>
-      <w:r>
-        <w:fldChar w:fldCharType="end"/>
-      </w:r>
+      <w:fldSimple w:instr=" DOCPROPERTY &quot;Наименование документа&quot;  \* MERGEFORMAT ">
+        <w:r>
+          <w:t>Описание модели агента</w:t>
+        </w:r>
+      </w:fldSimple>
     </w:p>
     <w:p>
       <w:pPr>
         <w:pStyle w:val="ShortSystemName"/>
       </w:pPr>
       <w:r>
-        <w:t>Агент владельца зданием</w:t>
+        <w:t>Агент ПРОИЗВОДИТЕЛЯ ЭЛЕКТРОЭНЕРГИИ</w:t>
       </w:r>
     </w:p>
     <w:p>
@@ -208,7 +211,7 @@
         <w:rPr>
           <w:b/>
         </w:rPr>
-        <w:t>АВЗ</w:t>
+        <w:t>АПЭ</w:t>
       </w:r>
     </w:p>
     <w:p>
@@ -219,27 +222,14 @@
       <w:r>
         <w:t xml:space="preserve">На </w:t>
       </w:r>
-      <w:r>
-        <w:fldChar w:fldCharType="begin"/>
-      </w:r>
-      <w:r>
-        <w:instrText xml:space="preserve"> NUMPAGES  \* Arabic  \* MERGEFORMAT </w:instrText>
-      </w:r>
-      <w:r>
-        <w:fldChar w:fldCharType="separate"/>
-      </w:r>
-      <w:r>
-        <w:rPr>
-          <w:noProof/>
-        </w:rPr>
-        <w:t>7</w:t>
-      </w:r>
-      <w:r>
-        <w:rPr>
-          <w:noProof/>
-        </w:rPr>
-        <w:fldChar w:fldCharType="end"/>
-      </w:r>
+      <w:fldSimple w:instr=" NUMPAGES  \* Arabic  \* MERGEFORMAT ">
+        <w:r>
+          <w:rPr>
+            <w:noProof/>
+          </w:rPr>
+          <w:t>7</w:t>
+        </w:r>
+      </w:fldSimple>
       <w:r>
         <w:t xml:space="preserve"> листах</w:t>
       </w:r>
@@ -807,27 +797,27 @@
       <w:pPr>
         <w:pStyle w:val="1"/>
       </w:pPr>
-      <w:bookmarkStart w:id="0" w:name="_Toc341733472"/>
+      <w:bookmarkStart w:id="1" w:name="_Toc341733472"/>
       <w:r>
         <w:lastRenderedPageBreak/>
         <w:t>Общие сведения</w:t>
       </w:r>
-      <w:bookmarkEnd w:id="0"/>
+      <w:bookmarkEnd w:id="1"/>
     </w:p>
     <w:p>
       <w:pPr>
         <w:pStyle w:val="2"/>
       </w:pPr>
-      <w:bookmarkStart w:id="1" w:name="_Toc42673910"/>
-      <w:bookmarkStart w:id="2" w:name="_Toc341733473"/>
+      <w:bookmarkStart w:id="2" w:name="_Toc42673910"/>
+      <w:bookmarkStart w:id="3" w:name="_Toc341733473"/>
       <w:r>
         <w:t xml:space="preserve">Наименование </w:t>
       </w:r>
-      <w:bookmarkEnd w:id="1"/>
+      <w:bookmarkEnd w:id="2"/>
       <w:r>
         <w:t>модели агента</w:t>
       </w:r>
-      <w:bookmarkEnd w:id="2"/>
+      <w:bookmarkEnd w:id="3"/>
     </w:p>
     <w:p>
       <w:pPr>
@@ -846,13 +836,7 @@
         <w:rPr>
           <w:bCs/>
         </w:rPr>
-        <w:t xml:space="preserve"> </w:t>
-      </w:r>
-      <w:r>
-        <w:rPr>
-          <w:bCs/>
-        </w:rPr>
-        <w:t>Агент владельца здания</w:t>
+        <w:t xml:space="preserve"> Агент производителя электроэнергии</w:t>
       </w:r>
       <w:r>
         <w:rPr>
@@ -885,30 +869,24 @@
         <w:rPr>
           <w:bCs/>
         </w:rPr>
-        <w:t>АВЗ</w:t>
-      </w:r>
-      <w:r>
-        <w:rPr>
-          <w:bCs/>
-        </w:rPr>
-        <w:t>.</w:t>
+        <w:t>АПЭ.</w:t>
       </w:r>
     </w:p>
     <w:p>
       <w:pPr>
         <w:pStyle w:val="2"/>
       </w:pPr>
-      <w:bookmarkStart w:id="3" w:name="_Toc341733474"/>
-      <w:bookmarkStart w:id="4" w:name="_Ref528386807"/>
-      <w:bookmarkStart w:id="5" w:name="_Toc42673913"/>
+      <w:bookmarkStart w:id="4" w:name="_Toc341733474"/>
+      <w:bookmarkStart w:id="5" w:name="_Ref528386807"/>
+      <w:bookmarkStart w:id="6" w:name="_Toc42673913"/>
       <w:r>
         <w:t>Текстовое описание модели</w:t>
       </w:r>
-      <w:bookmarkEnd w:id="3"/>
+      <w:bookmarkEnd w:id="4"/>
     </w:p>
     <w:p>
       <w:r>
-        <w:t>АВЗ отвечает за закупку электроэнергии у брокера розничного рынка.</w:t>
+        <w:t>АПЭ отвечает за закупку электроэнергии у брокера оптового рынка.</w:t>
       </w:r>
     </w:p>
     <w:p>
@@ -922,41 +900,35 @@
         <w:pStyle w:val="1"/>
         <w:spacing w:after="360" w:line="240" w:lineRule="auto"/>
       </w:pPr>
-      <w:bookmarkStart w:id="6" w:name="_Toc341733475"/>
-      <w:bookmarkStart w:id="7" w:name="_Toc419275186"/>
-      <w:bookmarkStart w:id="8" w:name="_Ref528389964"/>
-      <w:bookmarkStart w:id="9" w:name="_Ref99626"/>
-      <w:bookmarkStart w:id="10" w:name="_Ref99630"/>
-      <w:bookmarkStart w:id="11" w:name="_Toc42673917"/>
-      <w:bookmarkEnd w:id="4"/>
+      <w:bookmarkStart w:id="7" w:name="_Toc341733475"/>
+      <w:bookmarkStart w:id="8" w:name="_Toc419275186"/>
+      <w:bookmarkStart w:id="9" w:name="_Ref528389964"/>
+      <w:bookmarkStart w:id="10" w:name="_Ref99626"/>
+      <w:bookmarkStart w:id="11" w:name="_Ref99630"/>
+      <w:bookmarkStart w:id="12" w:name="_Toc42673917"/>
       <w:bookmarkEnd w:id="5"/>
+      <w:bookmarkEnd w:id="6"/>
       <w:r>
         <w:lastRenderedPageBreak/>
         <w:t>Описание величин</w:t>
       </w:r>
-      <w:bookmarkEnd w:id="6"/>
+      <w:bookmarkEnd w:id="7"/>
     </w:p>
     <w:p>
       <w:pPr>
         <w:pStyle w:val="2"/>
       </w:pPr>
-      <w:bookmarkStart w:id="12" w:name="_Toc341733476"/>
-      <w:bookmarkStart w:id="13" w:name="_Toc143587730"/>
-      <w:bookmarkStart w:id="14" w:name="_Toc280628275"/>
+      <w:bookmarkStart w:id="13" w:name="_Toc341733476"/>
+      <w:bookmarkStart w:id="14" w:name="_Toc143587730"/>
+      <w:bookmarkStart w:id="15" w:name="_Toc280628275"/>
       <w:r>
         <w:t>Входные величины</w:t>
       </w:r>
-      <w:bookmarkEnd w:id="12"/>
+      <w:bookmarkEnd w:id="13"/>
     </w:p>
     <w:p>
       <w:r>
-        <w:t xml:space="preserve">Входными величинами для </w:t>
-      </w:r>
-      <w:r>
-        <w:t>АВЗ</w:t>
-      </w:r>
-      <w:r>
-        <w:t xml:space="preserve"> являются:</w:t>
+        <w:t>Входными величинами для АПЭ являются:</w:t>
       </w:r>
     </w:p>
     <w:p>
@@ -964,16 +936,7 @@
         <w:pStyle w:val="a"/>
       </w:pPr>
       <w:r>
-        <w:t>Количество</w:t>
-      </w:r>
-      <w:r>
-        <w:t xml:space="preserve"> </w:t>
-      </w:r>
-      <w:r>
-        <w:t xml:space="preserve">израсходованной </w:t>
-      </w:r>
-      <w:r>
-        <w:t>электроэнергии;</w:t>
+        <w:t>Необходимое количество электроэнергии, которую надо продать;</w:t>
       </w:r>
     </w:p>
     <w:p>
@@ -983,41 +946,20 @@
       <w:r>
         <w:t>Статус заявки</w:t>
       </w:r>
-      <w:r>
-        <w:t>.</w:t>
-      </w:r>
     </w:p>
     <w:p>
       <w:pPr>
         <w:pStyle w:val="2"/>
       </w:pPr>
-      <w:bookmarkStart w:id="15" w:name="_Toc341733477"/>
+      <w:bookmarkStart w:id="16" w:name="_Toc341733477"/>
       <w:r>
         <w:t>Выходные величины</w:t>
       </w:r>
-      <w:bookmarkEnd w:id="15"/>
+      <w:bookmarkEnd w:id="16"/>
     </w:p>
     <w:p>
       <w:r>
-        <w:t xml:space="preserve">Выходными величинами </w:t>
-      </w:r>
-      <w:r>
-        <w:fldChar w:fldCharType="begin"/>
-      </w:r>
-      <w:r>
-        <w:instrText xml:space="preserve"> DOCPROPERTY  "Сокращенное наименование агента"  \* MERGEFORMAT </w:instrText>
-      </w:r>
-      <w:r>
-        <w:fldChar w:fldCharType="separate"/>
-      </w:r>
-      <w:r>
-        <w:t>АСУ БГЭС</w:t>
-      </w:r>
-      <w:r>
-        <w:fldChar w:fldCharType="end"/>
-      </w:r>
-      <w:r>
-        <w:t xml:space="preserve"> являются:</w:t>
+        <w:t>Выходными величинами АПЭ являются:</w:t>
       </w:r>
     </w:p>
     <w:p>
@@ -1025,7 +967,7 @@
         <w:pStyle w:val="a"/>
       </w:pPr>
       <w:r>
-        <w:t>Заявка потребления на 5 минут вперед (пара: цена за единицу и объем)</w:t>
+        <w:t>Заявка на продажу электроэнергии (пара: цена за единицу и объем)</w:t>
       </w:r>
       <w:r>
         <w:t>;</w:t>
@@ -1036,30 +978,12 @@
         <w:pStyle w:val="a"/>
       </w:pPr>
       <w:r>
-        <w:t xml:space="preserve">команда по изменению режима работы </w:t>
-      </w:r>
-      <w:r>
-        <w:t>СУ зданием</w:t>
-      </w:r>
-      <w:r>
-        <w:t>.</w:t>
+        <w:t>команда по изменению режима работы СУ производителем.</w:t>
       </w:r>
     </w:p>
     <w:p>
       <w:r>
-        <w:t>Реальный</w:t>
-      </w:r>
-      <w:r>
-        <w:t xml:space="preserve"> (фактический) план потребления электроэнергии</w:t>
-      </w:r>
-      <w:r>
-        <w:t xml:space="preserve"> представляет собой объем </w:t>
-      </w:r>
-      <w:r>
-        <w:t>потребляемой</w:t>
-      </w:r>
-      <w:r>
-        <w:t xml:space="preserve"> электроэнергии </w:t>
+        <w:t xml:space="preserve">Реальный (фактический) план поставки электроэнергии представляет собой объем поставляемой электроэнергии </w:t>
       </w:r>
       <w:r>
         <w:t>[</w:t>
@@ -1071,30 +995,12 @@
         <w:t>]</w:t>
       </w:r>
       <w:r>
-        <w:t xml:space="preserve"> </w:t>
-      </w:r>
-      <w:r>
-        <w:t>з</w:t>
-      </w:r>
-      <w:r>
-        <w:t>а каждые 5 минут</w:t>
-      </w:r>
-      <w:r>
-        <w:t>.</w:t>
+        <w:t xml:space="preserve"> за каждые 5 минут.</w:t>
       </w:r>
     </w:p>
     <w:p>
       <w:r>
-        <w:t>Команда по и</w:t>
-      </w:r>
-      <w:r>
-        <w:t>зменению режима работы СУ зданием</w:t>
-      </w:r>
-      <w:r>
-        <w:t xml:space="preserve"> определяет</w:t>
-      </w:r>
-      <w:r>
-        <w:t>:</w:t>
+        <w:t>Команда по изменению режима работы СУ установкой производства ЭЭ определяет:</w:t>
       </w:r>
     </w:p>
     <w:p>
@@ -1102,21 +1008,12 @@
         <w:pStyle w:val="a"/>
       </w:pPr>
       <w:r>
-        <w:t>режим работы</w:t>
-      </w:r>
-      <w:r>
-        <w:t>;</w:t>
+        <w:t>режим работы;</w:t>
       </w:r>
     </w:p>
     <w:p>
       <w:r>
-        <w:t>Команды</w:t>
-      </w:r>
-      <w:r>
-        <w:t xml:space="preserve"> по изменению состояния блока ГЭС</w:t>
-      </w:r>
-      <w:r>
-        <w:t>:</w:t>
+        <w:t>Команды по изменению состояния установки производства ЭЭ:</w:t>
       </w:r>
     </w:p>
     <w:p>
@@ -1124,13 +1021,7 @@
         <w:pStyle w:val="a"/>
       </w:pPr>
       <w:r>
-        <w:t xml:space="preserve">нормальный </w:t>
-      </w:r>
-      <w:r>
-        <w:t>режим работы</w:t>
-      </w:r>
-      <w:r>
-        <w:t>;</w:t>
+        <w:t>нормальный режим работы;</w:t>
       </w:r>
     </w:p>
     <w:p>
@@ -1145,20 +1036,20 @@
       <w:pPr>
         <w:pStyle w:val="2"/>
       </w:pPr>
-      <w:bookmarkStart w:id="16" w:name="_Ref341732346"/>
-      <w:bookmarkStart w:id="17" w:name="_Toc341733478"/>
+      <w:bookmarkStart w:id="17" w:name="_Ref341732346"/>
+      <w:bookmarkStart w:id="18" w:name="_Toc341733478"/>
       <w:r>
         <w:t>Внутренние величины</w:t>
       </w:r>
-      <w:bookmarkEnd w:id="16"/>
       <w:bookmarkEnd w:id="17"/>
+      <w:bookmarkEnd w:id="18"/>
     </w:p>
     <w:p>
       <w:pPr>
         <w:keepNext/>
       </w:pPr>
       <w:r>
-        <w:t>Внутренними величинами ГЭС являются:</w:t>
+        <w:t>Внутренними величинами АПЭ являются:</w:t>
       </w:r>
     </w:p>
     <w:p>
@@ -1192,7 +1083,7 @@
         <w:ind w:left="228"/>
       </w:pPr>
       <w:r>
-        <w:t>минимальное потребление энергии зданием</w:t>
+        <w:t>минимальное производство энергии производителем</w:t>
       </w:r>
       <w:r>
         <w:t>;</w:t>
@@ -1208,10 +1099,7 @@
         <w:ind w:left="228"/>
       </w:pPr>
       <w:r>
-        <w:t>максимальное потребление энергии зданием</w:t>
-      </w:r>
-      <w:r>
-        <w:t>;</w:t>
+        <w:t>максимальное производство энергии производителем;</w:t>
       </w:r>
     </w:p>
     <w:p>
@@ -1224,13 +1112,7 @@
         <w:ind w:left="228"/>
       </w:pPr>
       <w:r>
-        <w:t xml:space="preserve">динамическая характеристика </w:t>
-      </w:r>
-      <w:r>
-        <w:t>потребления</w:t>
-      </w:r>
-      <w:r>
-        <w:t>.</w:t>
+        <w:t>динамическая характеристика производителя;</w:t>
       </w:r>
     </w:p>
     <w:p>
@@ -1243,10 +1125,7 @@
     </w:p>
     <w:p>
       <w:r>
-        <w:t>Под функцией расчета суммарной мощности понимается выражение, используемое для</w:t>
-      </w:r>
-      <w:r>
-        <w:t xml:space="preserve"> вычисления суммарной мощности.</w:t>
+        <w:t>Под функцией расчета суммарной мощности понимается выражение, используемое для вычисления суммарной мощности.</w:t>
       </w:r>
     </w:p>
     <w:p>
@@ -1260,10 +1139,7 @@
       </w:pPr>
       <w:r>
         <w:lastRenderedPageBreak/>
-        <w:t>минимальн</w:t>
-      </w:r>
-      <w:r>
-        <w:t>ый объем потребляемой энергии</w:t>
+        <w:t>минимальный объем производимой энергии</w:t>
       </w:r>
       <w:r>
         <w:rPr>
@@ -1284,24 +1160,18 @@
       <w:pPr>
         <w:pStyle w:val="1"/>
       </w:pPr>
-      <w:bookmarkStart w:id="18" w:name="_Toc341733479"/>
-      <w:bookmarkEnd w:id="13"/>
+      <w:bookmarkStart w:id="19" w:name="_Toc341733479"/>
       <w:bookmarkEnd w:id="14"/>
+      <w:bookmarkEnd w:id="15"/>
       <w:r>
         <w:lastRenderedPageBreak/>
         <w:t>Описание внутренних процессов</w:t>
       </w:r>
-      <w:bookmarkEnd w:id="18"/>
+      <w:bookmarkEnd w:id="19"/>
     </w:p>
     <w:p>
       <w:r>
-        <w:t xml:space="preserve">Агент осуществляет управление режимами работы </w:t>
-      </w:r>
-      <w:r>
-        <w:t>СУ зданием</w:t>
-      </w:r>
-      <w:r>
-        <w:t xml:space="preserve"> для достижения следующих целей:</w:t>
+        <w:t>Агент осуществляет управление режимами работы СУ установкой производства ЭЭ для достижения следующих целей:</w:t>
       </w:r>
     </w:p>
     <w:p>
@@ -1309,16 +1179,7 @@
         <w:pStyle w:val="a"/>
       </w:pPr>
       <w:r>
-        <w:t>в</w:t>
-      </w:r>
-      <w:r>
-        <w:t xml:space="preserve">нешняя цель – </w:t>
-      </w:r>
-      <w:r>
-        <w:t>обеспечение здания электроэнергией в</w:t>
-      </w:r>
-      <w:r>
-        <w:t xml:space="preserve"> заданном количестве.</w:t>
+        <w:t>внешняя цель – обеспечение рынок электроэнергией в заданном количестве.</w:t>
       </w:r>
     </w:p>
     <w:p>
@@ -1326,27 +1187,12 @@
         <w:pStyle w:val="a"/>
       </w:pPr>
       <w:r>
-        <w:t>в</w:t>
-      </w:r>
-      <w:r>
-        <w:t>нутренняя</w:t>
-      </w:r>
-      <w:r>
-        <w:t xml:space="preserve"> цель – удовлетворение внешней цели при условии обеспечения оптимального расходования собственных ресурсов.</w:t>
+        <w:t>внутренняя цель – удовлетворение внешней цели при условии обеспечения оптимального расходования собственных ресурсов.</w:t>
       </w:r>
     </w:p>
     <w:p>
       <w:r>
-        <w:t xml:space="preserve">Исходя из </w:t>
-      </w:r>
-      <w:r>
-        <w:t xml:space="preserve">выбранных критериев и плана </w:t>
-      </w:r>
-      <w:r>
-        <w:t>потребления</w:t>
-      </w:r>
-      <w:r>
-        <w:t xml:space="preserve"> электроэнергии, агент решает следующие задачи:</w:t>
+        <w:t>Исходя из выбранных критериев и плана производства электроэнергии, агент решает следующие задачи:</w:t>
       </w:r>
     </w:p>
     <w:p>
@@ -1354,13 +1200,7 @@
         <w:pStyle w:val="a0"/>
       </w:pPr>
       <w:r>
-        <w:t xml:space="preserve">определяет режим работы </w:t>
-      </w:r>
-      <w:r>
-        <w:t>СУ на 5 минут вперед</w:t>
-      </w:r>
-      <w:r>
-        <w:t>;</w:t>
+        <w:t>определяет режим работы СУ на 5 минут вперед;</w:t>
       </w:r>
     </w:p>
     <w:p>
@@ -1368,31 +1208,36 @@
         <w:pStyle w:val="a0"/>
       </w:pPr>
       <w:r>
-        <w:t>закупает необходимое количество электроэнергии</w:t>
-      </w:r>
-      <w:r>
-        <w:t>;</w:t>
+        <w:t>производит необходимое количество электроэнергии;</w:t>
       </w:r>
     </w:p>
     <w:p>
       <w:pPr>
         <w:pStyle w:val="1"/>
       </w:pPr>
-      <w:bookmarkStart w:id="19" w:name="_Toc341733480"/>
-      <w:bookmarkEnd w:id="7"/>
+      <w:bookmarkStart w:id="20" w:name="_Toc341733480"/>
       <w:bookmarkEnd w:id="8"/>
       <w:bookmarkEnd w:id="9"/>
       <w:bookmarkEnd w:id="10"/>
       <w:bookmarkEnd w:id="11"/>
+      <w:bookmarkEnd w:id="12"/>
       <w:r>
         <w:lastRenderedPageBreak/>
         <w:t>Описание взаимодействия агента с другими агентами</w:t>
       </w:r>
-      <w:bookmarkEnd w:id="19"/>
+      <w:bookmarkEnd w:id="20"/>
     </w:p>
     <w:p>
       <w:r>
-        <w:t>В процессе своей деятельности агент системы управления взаимодействует с:</w:t>
+        <w:t xml:space="preserve">В процессе своей деятельности агент системы управления взаимодействует </w:t>
+      </w:r>
+      <w:proofErr w:type="gramStart"/>
+      <w:r>
+        <w:t>с</w:t>
+      </w:r>
+      <w:proofErr w:type="gramEnd"/>
+      <w:r>
+        <w:t>:</w:t>
       </w:r>
     </w:p>
     <w:p>
@@ -1400,10 +1245,7 @@
         <w:pStyle w:val="a"/>
       </w:pPr>
       <w:r>
-        <w:t>Агентом системы управления зданием</w:t>
-      </w:r>
-      <w:r>
-        <w:t>;</w:t>
+        <w:t>Агентом системы управления установкой производства электроэнергии;</w:t>
       </w:r>
     </w:p>
     <w:p>
@@ -1411,631 +1253,76 @@
         <w:pStyle w:val="a"/>
       </w:pPr>
       <w:r>
-        <w:t>Агентом брокера розничного рынка</w:t>
-      </w:r>
-      <w:r>
-        <w:t>.</w:t>
+        <w:t>Агентом брокера оптового рынка.</w:t>
       </w:r>
     </w:p>
     <w:p>
       <w:r>
-        <w:t>АВЗ получает от АСУ здания план потребления на следующие 5 минут.</w:t>
+        <w:t xml:space="preserve">АПЭ получает от АСУ установки производства ЭЭ план производства </w:t>
+      </w:r>
+      <w:proofErr w:type="gramStart"/>
+      <w:r>
+        <w:t>на</w:t>
+      </w:r>
+      <w:proofErr w:type="gramEnd"/>
+      <w:r>
+        <w:t xml:space="preserve"> следующие 5 минут. </w:t>
       </w:r>
     </w:p>
     <w:p>
       <w:r>
-        <w:t xml:space="preserve">Считает необходимое кол-во финансов. </w:t>
+        <w:t>АСУ подает заявку на производство определённого количества электроэнергии, которую надо реализовать.</w:t>
       </w:r>
     </w:p>
     <w:p>
       <w:r>
-        <w:t>АСУ</w:t>
-      </w:r>
-      <w:r>
-        <w:t xml:space="preserve"> </w:t>
-      </w:r>
-      <w:r>
-        <w:t>подает заявку на потребление брокеру розничного рынка.</w:t>
+        <w:t>АПЭ, в зависимости от ответов на заявку от брокера, подает команду управления АСУ установки производства ЭЭ.</w:t>
       </w:r>
     </w:p>
     <w:p>
-      <w:r>
-        <w:t>АВЗ, в зависимости от затрачиваемых ресурсов и ответа на заявку от брокера, подает команду управления АСУ здания.</w:t>
-      </w:r>
-    </w:p>
-    <w:p>
-      <w:r>
-        <w:t xml:space="preserve"> </w:t>
-      </w:r>
-    </w:p>
-    <w:p>
-      <w:r>
-        <w:rPr>
-          <w:noProof/>
-          <w:lang w:eastAsia="ru-RU"/>
-        </w:rPr>
-        <w:pict>
-          <v:shapetype id="_x0000_t202" coordsize="21600,21600" o:spt="202" path="m,l,21600r21600,l21600,xe">
-            <v:stroke joinstyle="miter"/>
-            <v:path gradientshapeok="t" o:connecttype="rect"/>
-          </v:shapetype>
-          <v:shape id="_x0000_s1033" type="#_x0000_t202" style="position:absolute;left:0;text-align:left;margin-left:365.6pt;margin-top:5pt;width:83.25pt;height:27.75pt;z-index:251663360">
-            <v:textbox>
-              <w:txbxContent>
-                <w:p>
-                  <w:pPr>
-                    <w:ind w:firstLine="0"/>
-                    <w:jc w:val="center"/>
-                  </w:pPr>
-                  <w:r>
-                    <w:t>Брокер</w:t>
-                  </w:r>
-                  <w:r>
-                    <w:t>ы</w:t>
-                  </w:r>
-                </w:p>
-              </w:txbxContent>
-            </v:textbox>
-          </v:shape>
-        </w:pict>
-      </w:r>
-      <w:r>
-        <w:rPr>
-          <w:noProof/>
-          <w:lang w:eastAsia="ru-RU"/>
-        </w:rPr>
-        <w:pict>
-          <v:shape id="_x0000_s1027" type="#_x0000_t202" style="position:absolute;left:0;text-align:left;margin-left:1.1pt;margin-top:4.25pt;width:83.25pt;height:27.75pt;z-index:251659264">
-            <v:textbox>
-              <w:txbxContent>
-                <w:p>
-                  <w:pPr>
-                    <w:ind w:firstLine="0"/>
-                    <w:jc w:val="center"/>
-                  </w:pPr>
-                  <w:r>
-                    <w:t>АСУ</w:t>
-                  </w:r>
-                </w:p>
-              </w:txbxContent>
-            </v:textbox>
-          </v:shape>
-        </w:pict>
-      </w:r>
-      <w:r>
-        <w:rPr>
-          <w:noProof/>
-          <w:lang w:eastAsia="ru-RU"/>
-        </w:rPr>
-        <w:pict>
-          <v:shapetype id="_x0000_t32" coordsize="21600,21600" o:spt="32" o:oned="t" path="m,l21600,21600e" filled="f">
-            <v:path arrowok="t" fillok="f" o:connecttype="none"/>
-            <o:lock v:ext="edit" shapetype="t"/>
-          </v:shapetype>
-          <v:shape id="_x0000_s1035" type="#_x0000_t32" style="position:absolute;left:0;text-align:left;margin-left:225.35pt;margin-top:32pt;width:.75pt;height:283.5pt;flip:x;z-index:251665408" o:connectortype="straight"/>
-        </w:pict>
-      </w:r>
-      <w:r>
-        <w:rPr>
-          <w:noProof/>
-          <w:lang w:eastAsia="ru-RU"/>
-        </w:rPr>
-        <w:pict>
-          <v:shape id="_x0000_s1032" type="#_x0000_t202" style="position:absolute;left:0;text-align:left;margin-left:184.85pt;margin-top:3.5pt;width:83.25pt;height:27.75pt;z-index:251662336">
-            <v:textbox>
-              <w:txbxContent>
-                <w:p>
-                  <w:pPr>
-                    <w:ind w:firstLine="0"/>
-                    <w:jc w:val="center"/>
-                  </w:pPr>
-                  <w:r>
-                    <w:t>АВЗ</w:t>
-                  </w:r>
-                </w:p>
-              </w:txbxContent>
-            </v:textbox>
-          </v:shape>
-        </w:pict>
-      </w:r>
-    </w:p>
-    <w:p>
-      <w:r>
-        <w:rPr>
-          <w:noProof/>
-          <w:lang w:eastAsia="ru-RU"/>
-        </w:rPr>
-        <w:pict>
-          <v:shape id="_x0000_s1036" type="#_x0000_t32" style="position:absolute;left:0;text-align:left;margin-left:407.6pt;margin-top:10.95pt;width:.75pt;height:283.5pt;flip:x;z-index:251666432" o:connectortype="straight"/>
-        </w:pict>
-      </w:r>
-      <w:r>
-        <w:rPr>
-          <w:noProof/>
-          <w:lang w:eastAsia="ru-RU"/>
-        </w:rPr>
-        <w:pict>
-          <v:shape id="_x0000_s1034" type="#_x0000_t32" style="position:absolute;left:0;text-align:left;margin-left:41.6pt;margin-top:10.95pt;width:.75pt;height:283.5pt;flip:x;z-index:251664384" o:connectortype="straight"/>
-        </w:pict>
-      </w:r>
-    </w:p>
-    <w:p>
-      <w:pPr>
-        <w:tabs>
-          <w:tab w:val="left" w:pos="1770"/>
-        </w:tabs>
-        <w:spacing w:after="0"/>
+      <w:pPr>
+        <w:ind w:firstLine="0"/>
         <w:rPr>
           <w:sz w:val="18"/>
           <w:szCs w:val="18"/>
         </w:rPr>
       </w:pPr>
       <w:r>
-        <w:rPr>
-          <w:noProof/>
-          <w:lang w:eastAsia="ru-RU"/>
-        </w:rPr>
-        <w:pict>
-          <v:shape id="_x0000_s1037" type="#_x0000_t32" style="position:absolute;left:0;text-align:left;margin-left:42.35pt;margin-top:30.4pt;width:183.75pt;height:.05pt;z-index:251667456" o:connectortype="straight">
-            <v:stroke endarrow="block"/>
+        <w:t xml:space="preserve"> </w:t>
+      </w:r>
+      <w:r>
+        <w:object w:dxaOrig="8588" w:dyaOrig="4230">
+          <v:shapetype id="_x0000_t75" coordsize="21600,21600" o:spt="75" o:preferrelative="t" path="m@4@5l@4@11@9@11@9@5xe" filled="f" stroked="f">
+            <v:stroke joinstyle="miter"/>
+            <v:formulas>
+              <v:f eqn="if lineDrawn pixelLineWidth 0"/>
+              <v:f eqn="sum @0 1 0"/>
+              <v:f eqn="sum 0 0 @1"/>
+              <v:f eqn="prod @2 1 2"/>
+              <v:f eqn="prod @3 21600 pixelWidth"/>
+              <v:f eqn="prod @3 21600 pixelHeight"/>
+              <v:f eqn="sum @0 0 1"/>
+              <v:f eqn="prod @6 1 2"/>
+              <v:f eqn="prod @7 21600 pixelWidth"/>
+              <v:f eqn="sum @8 21600 0"/>
+              <v:f eqn="prod @7 21600 pixelHeight"/>
+              <v:f eqn="sum @10 21600 0"/>
+            </v:formulas>
+            <v:path o:extrusionok="f" gradientshapeok="t" o:connecttype="rect"/>
+            <o:lock v:ext="edit" aspectratio="t"/>
+          </v:shapetype>
+          <v:shape id="_x0000_i1025" type="#_x0000_t75" style="width:496.15pt;height:244.8pt" o:ole="">
+            <v:imagedata r:id="rId10" o:title=""/>
           </v:shape>
-        </w:pict>
-      </w:r>
-      <w:r>
-        <w:t xml:space="preserve">   </w:t>
-      </w:r>
-      <w:r>
-        <w:rPr>
-          <w:sz w:val="18"/>
-          <w:szCs w:val="18"/>
-        </w:rPr>
-        <w:t>Количество потраченной энергии за 5 минут</w:t>
+          <o:OLEObject Type="Embed" ProgID="Visio.Drawing.11" ShapeID="_x0000_i1025" DrawAspect="Content" ObjectID="_1420367316" r:id="rId11"/>
+        </w:object>
       </w:r>
     </w:p>
-    <w:p>
-      <w:pPr>
-        <w:tabs>
-          <w:tab w:val="left" w:pos="1770"/>
-        </w:tabs>
-        <w:spacing w:after="0"/>
-        <w:rPr>
-          <w:sz w:val="18"/>
-          <w:szCs w:val="18"/>
-        </w:rPr>
-      </w:pPr>
-      <w:r>
-        <w:rPr>
-          <w:sz w:val="18"/>
-          <w:szCs w:val="18"/>
-        </w:rPr>
-        <w:t xml:space="preserve">    Тип сообщения </w:t>
-      </w:r>
-      <w:r>
-        <w:rPr>
-          <w:sz w:val="18"/>
-          <w:szCs w:val="18"/>
-          <w:lang w:val="en-US"/>
-        </w:rPr>
-        <w:t>INFORM</w:t>
-      </w:r>
-    </w:p>
-    <w:p>
-      <w:pPr>
-        <w:tabs>
-          <w:tab w:val="left" w:pos="4695"/>
-        </w:tabs>
-        <w:spacing w:after="0"/>
-        <w:rPr>
-          <w:sz w:val="18"/>
-          <w:szCs w:val="18"/>
-        </w:rPr>
-      </w:pPr>
-      <w:r>
-        <w:rPr>
-          <w:sz w:val="18"/>
-          <w:szCs w:val="18"/>
-        </w:rPr>
-        <w:tab/>
-        <w:t>Запрос цен у брокеров</w:t>
-      </w:r>
-    </w:p>
-    <w:p>
-      <w:pPr>
-        <w:tabs>
-          <w:tab w:val="left" w:pos="4695"/>
-        </w:tabs>
-        <w:rPr>
-          <w:sz w:val="18"/>
-          <w:szCs w:val="18"/>
-          <w:lang w:val="en-US"/>
-        </w:rPr>
-      </w:pPr>
-      <w:r>
-        <w:rPr>
-          <w:noProof/>
-          <w:lang w:eastAsia="ru-RU"/>
-        </w:rPr>
-        <w:pict>
-          <v:shape id="_x0000_s1038" type="#_x0000_t32" style="position:absolute;left:0;text-align:left;margin-left:224.6pt;margin-top:11.1pt;width:183.75pt;height:.05pt;z-index:251668480" o:connectortype="straight">
-            <v:stroke endarrow="block"/>
-          </v:shape>
-        </w:pict>
-      </w:r>
-      <w:r>
-        <w:rPr>
-          <w:sz w:val="18"/>
-          <w:szCs w:val="18"/>
-        </w:rPr>
-        <w:tab/>
-      </w:r>
-      <w:r>
-        <w:rPr>
-          <w:sz w:val="18"/>
-          <w:szCs w:val="18"/>
-        </w:rPr>
-        <w:tab/>
-        <w:t xml:space="preserve">Протокол </w:t>
-      </w:r>
-      <w:proofErr w:type="spellStart"/>
-      <w:r>
-        <w:rPr>
-          <w:sz w:val="18"/>
-          <w:szCs w:val="18"/>
-          <w:lang w:val="en-US"/>
-        </w:rPr>
-        <w:t>FIPARequest</w:t>
-      </w:r>
-      <w:proofErr w:type="spellEnd"/>
-    </w:p>
-    <w:p>
-      <w:pPr>
-        <w:rPr>
-          <w:sz w:val="18"/>
-          <w:szCs w:val="18"/>
-          <w:lang w:val="en-US"/>
-        </w:rPr>
-      </w:pPr>
-    </w:p>
-    <w:p>
-      <w:pPr>
-        <w:tabs>
-          <w:tab w:val="left" w:pos="4710"/>
-        </w:tabs>
-        <w:spacing w:after="0"/>
-        <w:rPr>
-          <w:sz w:val="18"/>
-          <w:szCs w:val="18"/>
-        </w:rPr>
-      </w:pPr>
-      <w:r>
-        <w:rPr>
-          <w:sz w:val="18"/>
-          <w:szCs w:val="18"/>
-          <w:lang w:val="en-US"/>
-        </w:rPr>
-        <w:tab/>
-      </w:r>
-      <w:r>
-        <w:rPr>
-          <w:sz w:val="18"/>
-          <w:szCs w:val="18"/>
-        </w:rPr>
-        <w:t>Возврат цен и объема</w:t>
-      </w:r>
-    </w:p>
-    <w:p>
-      <w:pPr>
-        <w:tabs>
-          <w:tab w:val="left" w:pos="4710"/>
-        </w:tabs>
-        <w:spacing w:after="0"/>
-        <w:rPr>
-          <w:sz w:val="18"/>
-          <w:szCs w:val="18"/>
-          <w:lang w:val="en-US"/>
-        </w:rPr>
-      </w:pPr>
-      <w:r>
-        <w:rPr>
-          <w:sz w:val="18"/>
-          <w:szCs w:val="18"/>
-        </w:rPr>
-        <w:tab/>
-        <w:t xml:space="preserve">Тип сообщения </w:t>
-      </w:r>
-      <w:r>
-        <w:rPr>
-          <w:sz w:val="18"/>
-          <w:szCs w:val="18"/>
-          <w:lang w:val="en-US"/>
-        </w:rPr>
-        <w:t>INFORM</w:t>
-      </w:r>
-    </w:p>
-    <w:p>
-      <w:pPr>
-        <w:tabs>
-          <w:tab w:val="left" w:pos="4710"/>
-        </w:tabs>
-        <w:spacing w:after="0"/>
-        <w:rPr>
-          <w:sz w:val="18"/>
-          <w:szCs w:val="18"/>
-          <w:lang w:val="en-US"/>
-        </w:rPr>
-      </w:pPr>
-      <w:r>
-        <w:rPr>
-          <w:noProof/>
-          <w:lang w:eastAsia="ru-RU"/>
-        </w:rPr>
-        <w:pict>
-          <v:shape id="_x0000_s1040" type="#_x0000_t32" style="position:absolute;left:0;text-align:left;margin-left:224.6pt;margin-top:.9pt;width:182.25pt;height:0;flip:x;z-index:251670528" o:connectortype="straight">
-            <v:stroke endarrow="block"/>
-          </v:shape>
-        </w:pict>
-      </w:r>
-    </w:p>
-    <w:p>
-      <w:pPr>
-        <w:tabs>
-          <w:tab w:val="left" w:pos="4710"/>
-        </w:tabs>
-        <w:spacing w:after="0"/>
-        <w:rPr>
-          <w:sz w:val="18"/>
-          <w:szCs w:val="18"/>
-          <w:lang w:val="en-US"/>
-        </w:rPr>
-      </w:pPr>
-    </w:p>
-    <w:p>
-      <w:pPr>
-        <w:tabs>
-          <w:tab w:val="left" w:pos="4710"/>
-        </w:tabs>
-        <w:spacing w:after="0"/>
-        <w:rPr>
-          <w:sz w:val="18"/>
-          <w:szCs w:val="18"/>
-        </w:rPr>
-      </w:pPr>
-      <w:r>
-        <w:rPr>
-          <w:sz w:val="18"/>
-          <w:szCs w:val="18"/>
-          <w:lang w:val="en-US"/>
-        </w:rPr>
-        <w:tab/>
-      </w:r>
-      <w:r>
-        <w:rPr>
-          <w:sz w:val="18"/>
-          <w:szCs w:val="18"/>
-        </w:rPr>
-        <w:t>Запрос на покупку у лучшего брокера</w:t>
-      </w:r>
-    </w:p>
-    <w:p>
-      <w:pPr>
-        <w:tabs>
-          <w:tab w:val="left" w:pos="4710"/>
-        </w:tabs>
-        <w:rPr>
-          <w:sz w:val="18"/>
-          <w:szCs w:val="18"/>
-        </w:rPr>
-      </w:pPr>
-      <w:r>
-        <w:rPr>
-          <w:noProof/>
-          <w:lang w:eastAsia="ru-RU"/>
-        </w:rPr>
-        <w:pict>
-          <v:shape id="_x0000_s1039" type="#_x0000_t32" style="position:absolute;left:0;text-align:left;margin-left:226.1pt;margin-top:9.95pt;width:183.75pt;height:.05pt;z-index:251669504" o:connectortype="straight">
-            <v:stroke endarrow="block"/>
-          </v:shape>
-        </w:pict>
-      </w:r>
-      <w:r>
-        <w:rPr>
-          <w:sz w:val="18"/>
-          <w:szCs w:val="18"/>
-        </w:rPr>
-        <w:tab/>
-        <w:t xml:space="preserve">Тип сообщения </w:t>
-      </w:r>
-      <w:r>
-        <w:rPr>
-          <w:sz w:val="18"/>
-          <w:szCs w:val="18"/>
-          <w:lang w:val="en-US"/>
-        </w:rPr>
-        <w:t>CFP</w:t>
-      </w:r>
-    </w:p>
-    <w:p>
-      <w:pPr>
-        <w:rPr>
-          <w:sz w:val="18"/>
-          <w:szCs w:val="18"/>
-        </w:rPr>
-      </w:pPr>
-    </w:p>
-    <w:p>
-      <w:pPr>
-        <w:tabs>
-          <w:tab w:val="left" w:pos="4590"/>
-        </w:tabs>
-        <w:spacing w:after="0"/>
-        <w:rPr>
-          <w:sz w:val="18"/>
-          <w:szCs w:val="18"/>
-        </w:rPr>
-      </w:pPr>
-      <w:r>
-        <w:rPr>
-          <w:sz w:val="18"/>
-          <w:szCs w:val="18"/>
-        </w:rPr>
-        <w:tab/>
-        <w:t>Подтверждение или отказ на заявку</w:t>
-      </w:r>
-    </w:p>
-    <w:p>
-      <w:pPr>
-        <w:tabs>
-          <w:tab w:val="left" w:pos="4590"/>
-        </w:tabs>
-        <w:rPr>
-          <w:sz w:val="18"/>
-          <w:szCs w:val="18"/>
-        </w:rPr>
-      </w:pPr>
-      <w:r>
-        <w:rPr>
-          <w:noProof/>
-          <w:lang w:eastAsia="ru-RU"/>
-        </w:rPr>
-        <w:pict>
-          <v:shape id="_x0000_s1041" type="#_x0000_t32" style="position:absolute;left:0;text-align:left;margin-left:224.6pt;margin-top:11.45pt;width:182.25pt;height:0;flip:x;z-index:251671552" o:connectortype="straight">
-            <v:stroke endarrow="block"/>
-          </v:shape>
-        </w:pict>
-      </w:r>
-      <w:r>
-        <w:rPr>
-          <w:sz w:val="18"/>
-          <w:szCs w:val="18"/>
-        </w:rPr>
-        <w:tab/>
-        <w:t xml:space="preserve">Тип сообщения </w:t>
-      </w:r>
-      <w:r>
-        <w:rPr>
-          <w:sz w:val="18"/>
-          <w:szCs w:val="18"/>
-          <w:lang w:val="en-US"/>
-        </w:rPr>
-        <w:t>INFORM</w:t>
-      </w:r>
-    </w:p>
-    <w:p>
-      <w:pPr>
-        <w:rPr>
-          <w:sz w:val="18"/>
-          <w:szCs w:val="18"/>
-        </w:rPr>
-      </w:pPr>
-    </w:p>
-    <w:p>
-      <w:pPr>
-        <w:spacing w:after="0"/>
-        <w:rPr>
-          <w:sz w:val="18"/>
-          <w:szCs w:val="18"/>
-        </w:rPr>
-      </w:pPr>
-      <w:r>
-        <w:rPr>
-          <w:sz w:val="18"/>
-          <w:szCs w:val="18"/>
-        </w:rPr>
-        <w:tab/>
-      </w:r>
-      <w:r>
-        <w:rPr>
-          <w:sz w:val="18"/>
-          <w:szCs w:val="18"/>
-        </w:rPr>
-        <w:tab/>
-      </w:r>
-      <w:r>
-        <w:rPr>
-          <w:sz w:val="18"/>
-          <w:szCs w:val="18"/>
-        </w:rPr>
-        <w:tab/>
-      </w:r>
-      <w:r>
-        <w:rPr>
-          <w:sz w:val="18"/>
-          <w:szCs w:val="18"/>
-        </w:rPr>
-        <w:tab/>
-        <w:t>Режим р</w:t>
-      </w:r>
-      <w:bookmarkStart w:id="20" w:name="_GoBack"/>
-      <w:bookmarkEnd w:id="20"/>
-      <w:r>
-        <w:rPr>
-          <w:sz w:val="18"/>
-          <w:szCs w:val="18"/>
-        </w:rPr>
-        <w:t xml:space="preserve">аботы </w:t>
-      </w:r>
-    </w:p>
-    <w:p>
-      <w:pPr>
-        <w:rPr>
-          <w:sz w:val="18"/>
-          <w:szCs w:val="18"/>
-          <w:lang w:val="en-US"/>
-        </w:rPr>
-      </w:pPr>
-      <w:r>
-        <w:rPr>
-          <w:noProof/>
-          <w:lang w:eastAsia="ru-RU"/>
-        </w:rPr>
-        <w:pict>
-          <v:shape id="_x0000_s1042" type="#_x0000_t32" style="position:absolute;left:0;text-align:left;margin-left:41.6pt;margin-top:12.45pt;width:182.25pt;height:0;flip:x;z-index:251672576" o:connectortype="straight">
-            <v:stroke endarrow="block"/>
-          </v:shape>
-        </w:pict>
-      </w:r>
-      <w:r>
-        <w:rPr>
-          <w:sz w:val="18"/>
-          <w:szCs w:val="18"/>
-        </w:rPr>
-        <w:tab/>
-      </w:r>
-      <w:r>
-        <w:rPr>
-          <w:sz w:val="18"/>
-          <w:szCs w:val="18"/>
-        </w:rPr>
-        <w:tab/>
-      </w:r>
-      <w:r>
-        <w:rPr>
-          <w:sz w:val="18"/>
-          <w:szCs w:val="18"/>
-        </w:rPr>
-        <w:tab/>
-      </w:r>
-      <w:r>
-        <w:rPr>
-          <w:sz w:val="18"/>
-          <w:szCs w:val="18"/>
-        </w:rPr>
-        <w:tab/>
-        <w:t xml:space="preserve">Тип сообщения </w:t>
-      </w:r>
-      <w:r>
-        <w:rPr>
-          <w:sz w:val="18"/>
-          <w:szCs w:val="18"/>
-          <w:lang w:val="en-US"/>
-        </w:rPr>
-        <w:t>INFORM</w:t>
-      </w:r>
-    </w:p>
+    <w:p/>
     <w:sectPr>
-      <w:headerReference w:type="default" r:id="rId9"/>
-      <w:footerReference w:type="default" r:id="rId10"/>
-      <w:footerReference w:type="first" r:id="rId11"/>
+      <w:headerReference w:type="default" r:id="rId12"/>
+      <w:footerReference w:type="default" r:id="rId13"/>
+      <w:footerReference w:type="first" r:id="rId14"/>
       <w:pgSz w:w="11906" w:h="16838" w:code="9"/>
       <w:pgMar w:top="1418" w:right="567" w:bottom="851" w:left="1418" w:header="720" w:footer="720" w:gutter="0"/>
       <w:cols w:space="720"/>
@@ -2147,7 +1434,7 @@
 </file>
 
 <file path=word/endnotes.xml><?xml version="1.0" encoding="utf-8"?>
-<w:endnotes xmlns:wpc="http://schemas.microsoft.com/office/word/2010/wordprocessingCanvas" xmlns:mc="http://schemas.openxmlformats.org/markup-compatibility/2006" xmlns:o="urn:schemas-microsoft-com:office:office" xmlns:r="http://schemas.openxmlformats.org/officeDocument/2006/relationships" xmlns:m="http://schemas.openxmlformats.org/officeDocument/2006/math" xmlns:v="urn:schemas-microsoft-com:vml" xmlns:wp14="http://schemas.microsoft.com/office/word/2010/wordprocessingDrawing" xmlns:wp="http://schemas.openxmlformats.org/drawingml/2006/wordprocessingDrawing" xmlns:w10="urn:schemas-microsoft-com:office:word" xmlns:w="http://schemas.openxmlformats.org/wordprocessingml/2006/main" xmlns:w14="http://schemas.microsoft.com/office/word/2010/wordml" xmlns:w15="http://schemas.microsoft.com/office/word/2012/wordml" xmlns:wpg="http://schemas.microsoft.com/office/word/2010/wordprocessingGroup" xmlns:wpi="http://schemas.microsoft.com/office/word/2010/wordprocessingInk" xmlns:wne="http://schemas.microsoft.com/office/word/2006/wordml" xmlns:wps="http://schemas.microsoft.com/office/word/2010/wordprocessingShape" mc:Ignorable="w14 w15 wp14">
+<w:endnotes xmlns:wpc="http://schemas.microsoft.com/office/word/2010/wordprocessingCanvas" xmlns:mc="http://schemas.openxmlformats.org/markup-compatibility/2006" xmlns:o="urn:schemas-microsoft-com:office:office" xmlns:r="http://schemas.openxmlformats.org/officeDocument/2006/relationships" xmlns:m="http://schemas.openxmlformats.org/officeDocument/2006/math" xmlns:v="urn:schemas-microsoft-com:vml" xmlns:wp14="http://schemas.microsoft.com/office/word/2010/wordprocessingDrawing" xmlns:wp="http://schemas.openxmlformats.org/drawingml/2006/wordprocessingDrawing" xmlns:w10="urn:schemas-microsoft-com:office:word" xmlns:w="http://schemas.openxmlformats.org/wordprocessingml/2006/main" xmlns:w14="http://schemas.microsoft.com/office/word/2010/wordml" xmlns:wpg="http://schemas.microsoft.com/office/word/2010/wordprocessingGroup" xmlns:wpi="http://schemas.microsoft.com/office/word/2010/wordprocessingInk" xmlns:wne="http://schemas.microsoft.com/office/word/2006/wordml" xmlns:wps="http://schemas.microsoft.com/office/word/2010/wordprocessingShape" mc:Ignorable="w14 wp14">
   <w:endnote w:type="separator" w:id="-1">
     <w:p>
       <w:r>
@@ -2166,7 +1453,7 @@
 </file>
 
 <file path=word/footer1.xml><?xml version="1.0" encoding="utf-8"?>
-<w:ftr xmlns:wpc="http://schemas.microsoft.com/office/word/2010/wordprocessingCanvas" xmlns:mc="http://schemas.openxmlformats.org/markup-compatibility/2006" xmlns:o="urn:schemas-microsoft-com:office:office" xmlns:r="http://schemas.openxmlformats.org/officeDocument/2006/relationships" xmlns:m="http://schemas.openxmlformats.org/officeDocument/2006/math" xmlns:v="urn:schemas-microsoft-com:vml" xmlns:wp14="http://schemas.microsoft.com/office/word/2010/wordprocessingDrawing" xmlns:wp="http://schemas.openxmlformats.org/drawingml/2006/wordprocessingDrawing" xmlns:w10="urn:schemas-microsoft-com:office:word" xmlns:w="http://schemas.openxmlformats.org/wordprocessingml/2006/main" xmlns:w14="http://schemas.microsoft.com/office/word/2010/wordml" xmlns:w15="http://schemas.microsoft.com/office/word/2012/wordml" xmlns:wpg="http://schemas.microsoft.com/office/word/2010/wordprocessingGroup" xmlns:wpi="http://schemas.microsoft.com/office/word/2010/wordprocessingInk" xmlns:wne="http://schemas.microsoft.com/office/word/2006/wordml" xmlns:wps="http://schemas.microsoft.com/office/word/2010/wordprocessingShape" mc:Ignorable="w14 w15 wp14">
+<w:ftr xmlns:wpc="http://schemas.microsoft.com/office/word/2010/wordprocessingCanvas" xmlns:mc="http://schemas.openxmlformats.org/markup-compatibility/2006" xmlns:o="urn:schemas-microsoft-com:office:office" xmlns:r="http://schemas.openxmlformats.org/officeDocument/2006/relationships" xmlns:m="http://schemas.openxmlformats.org/officeDocument/2006/math" xmlns:v="urn:schemas-microsoft-com:vml" xmlns:wp14="http://schemas.microsoft.com/office/word/2010/wordprocessingDrawing" xmlns:wp="http://schemas.openxmlformats.org/drawingml/2006/wordprocessingDrawing" xmlns:w10="urn:schemas-microsoft-com:office:word" xmlns:w="http://schemas.openxmlformats.org/wordprocessingml/2006/main" xmlns:w14="http://schemas.microsoft.com/office/word/2010/wordml" xmlns:wpg="http://schemas.microsoft.com/office/word/2010/wordprocessingGroup" xmlns:wpi="http://schemas.microsoft.com/office/word/2010/wordprocessingInk" xmlns:wne="http://schemas.microsoft.com/office/word/2006/wordml" xmlns:wps="http://schemas.microsoft.com/office/word/2010/wordprocessingShape" mc:Ignorable="w14 wp14">
   <w:p>
     <w:pPr>
       <w:pStyle w:val="a6"/>
@@ -2180,7 +1467,7 @@
 </file>
 
 <file path=word/footer2.xml><?xml version="1.0" encoding="utf-8"?>
-<w:ftr xmlns:wpc="http://schemas.microsoft.com/office/word/2010/wordprocessingCanvas" xmlns:mc="http://schemas.openxmlformats.org/markup-compatibility/2006" xmlns:o="urn:schemas-microsoft-com:office:office" xmlns:r="http://schemas.openxmlformats.org/officeDocument/2006/relationships" xmlns:m="http://schemas.openxmlformats.org/officeDocument/2006/math" xmlns:v="urn:schemas-microsoft-com:vml" xmlns:wp14="http://schemas.microsoft.com/office/word/2010/wordprocessingDrawing" xmlns:wp="http://schemas.openxmlformats.org/drawingml/2006/wordprocessingDrawing" xmlns:w10="urn:schemas-microsoft-com:office:word" xmlns:w="http://schemas.openxmlformats.org/wordprocessingml/2006/main" xmlns:w14="http://schemas.microsoft.com/office/word/2010/wordml" xmlns:w15="http://schemas.microsoft.com/office/word/2012/wordml" xmlns:wpg="http://schemas.microsoft.com/office/word/2010/wordprocessingGroup" xmlns:wpi="http://schemas.microsoft.com/office/word/2010/wordprocessingInk" xmlns:wne="http://schemas.microsoft.com/office/word/2006/wordml" xmlns:wps="http://schemas.microsoft.com/office/word/2010/wordprocessingShape" mc:Ignorable="w14 w15 wp14">
+<w:ftr xmlns:wpc="http://schemas.microsoft.com/office/word/2010/wordprocessingCanvas" xmlns:mc="http://schemas.openxmlformats.org/markup-compatibility/2006" xmlns:o="urn:schemas-microsoft-com:office:office" xmlns:r="http://schemas.openxmlformats.org/officeDocument/2006/relationships" xmlns:m="http://schemas.openxmlformats.org/officeDocument/2006/math" xmlns:v="urn:schemas-microsoft-com:vml" xmlns:wp14="http://schemas.microsoft.com/office/word/2010/wordprocessingDrawing" xmlns:wp="http://schemas.openxmlformats.org/drawingml/2006/wordprocessingDrawing" xmlns:w10="urn:schemas-microsoft-com:office:word" xmlns:w="http://schemas.openxmlformats.org/wordprocessingml/2006/main" xmlns:w14="http://schemas.microsoft.com/office/word/2010/wordml" xmlns:wpg="http://schemas.microsoft.com/office/word/2010/wordprocessingGroup" xmlns:wpi="http://schemas.microsoft.com/office/word/2010/wordprocessingInk" xmlns:wne="http://schemas.microsoft.com/office/word/2006/wordml" xmlns:wps="http://schemas.microsoft.com/office/word/2010/wordprocessingShape" mc:Ignorable="w14 wp14">
   <w:p>
     <w:pPr>
       <w:pStyle w:val="a6"/>
@@ -2195,7 +1482,7 @@
 </file>
 
 <file path=word/footnotes.xml><?xml version="1.0" encoding="utf-8"?>
-<w:footnotes xmlns:wpc="http://schemas.microsoft.com/office/word/2010/wordprocessingCanvas" xmlns:mc="http://schemas.openxmlformats.org/markup-compatibility/2006" xmlns:o="urn:schemas-microsoft-com:office:office" xmlns:r="http://schemas.openxmlformats.org/officeDocument/2006/relationships" xmlns:m="http://schemas.openxmlformats.org/officeDocument/2006/math" xmlns:v="urn:schemas-microsoft-com:vml" xmlns:wp14="http://schemas.microsoft.com/office/word/2010/wordprocessingDrawing" xmlns:wp="http://schemas.openxmlformats.org/drawingml/2006/wordprocessingDrawing" xmlns:w10="urn:schemas-microsoft-com:office:word" xmlns:w="http://schemas.openxmlformats.org/wordprocessingml/2006/main" xmlns:w14="http://schemas.microsoft.com/office/word/2010/wordml" xmlns:w15="http://schemas.microsoft.com/office/word/2012/wordml" xmlns:wpg="http://schemas.microsoft.com/office/word/2010/wordprocessingGroup" xmlns:wpi="http://schemas.microsoft.com/office/word/2010/wordprocessingInk" xmlns:wne="http://schemas.microsoft.com/office/word/2006/wordml" xmlns:wps="http://schemas.microsoft.com/office/word/2010/wordprocessingShape" mc:Ignorable="w14 w15 wp14">
+<w:footnotes xmlns:wpc="http://schemas.microsoft.com/office/word/2010/wordprocessingCanvas" xmlns:mc="http://schemas.openxmlformats.org/markup-compatibility/2006" xmlns:o="urn:schemas-microsoft-com:office:office" xmlns:r="http://schemas.openxmlformats.org/officeDocument/2006/relationships" xmlns:m="http://schemas.openxmlformats.org/officeDocument/2006/math" xmlns:v="urn:schemas-microsoft-com:vml" xmlns:wp14="http://schemas.microsoft.com/office/word/2010/wordprocessingDrawing" xmlns:wp="http://schemas.openxmlformats.org/drawingml/2006/wordprocessingDrawing" xmlns:w10="urn:schemas-microsoft-com:office:word" xmlns:w="http://schemas.openxmlformats.org/wordprocessingml/2006/main" xmlns:w14="http://schemas.microsoft.com/office/word/2010/wordml" xmlns:wpg="http://schemas.microsoft.com/office/word/2010/wordprocessingGroup" xmlns:wpi="http://schemas.microsoft.com/office/word/2010/wordprocessingInk" xmlns:wne="http://schemas.microsoft.com/office/word/2006/wordml" xmlns:wps="http://schemas.microsoft.com/office/word/2010/wordprocessingShape" mc:Ignorable="w14 wp14">
   <w:footnote w:type="separator" w:id="-1">
     <w:p>
       <w:r>
@@ -2214,7 +1501,7 @@
 </file>
 
 <file path=word/header1.xml><?xml version="1.0" encoding="utf-8"?>
-<w:hdr xmlns:wpc="http://schemas.microsoft.com/office/word/2010/wordprocessingCanvas" xmlns:mc="http://schemas.openxmlformats.org/markup-compatibility/2006" xmlns:o="urn:schemas-microsoft-com:office:office" xmlns:r="http://schemas.openxmlformats.org/officeDocument/2006/relationships" xmlns:m="http://schemas.openxmlformats.org/officeDocument/2006/math" xmlns:v="urn:schemas-microsoft-com:vml" xmlns:wp14="http://schemas.microsoft.com/office/word/2010/wordprocessingDrawing" xmlns:wp="http://schemas.openxmlformats.org/drawingml/2006/wordprocessingDrawing" xmlns:w10="urn:schemas-microsoft-com:office:word" xmlns:w="http://schemas.openxmlformats.org/wordprocessingml/2006/main" xmlns:w14="http://schemas.microsoft.com/office/word/2010/wordml" xmlns:w15="http://schemas.microsoft.com/office/word/2012/wordml" xmlns:wpg="http://schemas.microsoft.com/office/word/2010/wordprocessingGroup" xmlns:wpi="http://schemas.microsoft.com/office/word/2010/wordprocessingInk" xmlns:wne="http://schemas.microsoft.com/office/word/2006/wordml" xmlns:wps="http://schemas.microsoft.com/office/word/2010/wordprocessingShape" mc:Ignorable="w14 w15 wp14">
+<w:hdr xmlns:wpc="http://schemas.microsoft.com/office/word/2010/wordprocessingCanvas" xmlns:mc="http://schemas.openxmlformats.org/markup-compatibility/2006" xmlns:o="urn:schemas-microsoft-com:office:office" xmlns:r="http://schemas.openxmlformats.org/officeDocument/2006/relationships" xmlns:m="http://schemas.openxmlformats.org/officeDocument/2006/math" xmlns:v="urn:schemas-microsoft-com:vml" xmlns:wp14="http://schemas.microsoft.com/office/word/2010/wordprocessingDrawing" xmlns:wp="http://schemas.openxmlformats.org/drawingml/2006/wordprocessingDrawing" xmlns:w10="urn:schemas-microsoft-com:office:word" xmlns:w="http://schemas.openxmlformats.org/wordprocessingml/2006/main" xmlns:w14="http://schemas.microsoft.com/office/word/2010/wordml" xmlns:wpg="http://schemas.microsoft.com/office/word/2010/wordprocessingGroup" xmlns:wpi="http://schemas.microsoft.com/office/word/2010/wordprocessingInk" xmlns:wne="http://schemas.microsoft.com/office/word/2006/wordml" xmlns:wps="http://schemas.microsoft.com/office/word/2010/wordprocessingShape" mc:Ignorable="w14 wp14">
   <w:p>
     <w:pPr>
       <w:pStyle w:val="a5"/>
@@ -2256,7 +1543,7 @@
         <w:sz w:val="22"/>
         <w:szCs w:val="22"/>
       </w:rPr>
-      <w:t>6</w:t>
+      <w:t>2</w:t>
     </w:r>
     <w:r>
       <w:rPr>
@@ -2271,7 +1558,7 @@
 </file>
 
 <file path=word/numbering.xml><?xml version="1.0" encoding="utf-8"?>
-<w:numbering xmlns:wpc="http://schemas.microsoft.com/office/word/2010/wordprocessingCanvas" xmlns:mc="http://schemas.openxmlformats.org/markup-compatibility/2006" xmlns:o="urn:schemas-microsoft-com:office:office" xmlns:r="http://schemas.openxmlformats.org/officeDocument/2006/relationships" xmlns:m="http://schemas.openxmlformats.org/officeDocument/2006/math" xmlns:v="urn:schemas-microsoft-com:vml" xmlns:wp14="http://schemas.microsoft.com/office/word/2010/wordprocessingDrawing" xmlns:wp="http://schemas.openxmlformats.org/drawingml/2006/wordprocessingDrawing" xmlns:w10="urn:schemas-microsoft-com:office:word" xmlns:w="http://schemas.openxmlformats.org/wordprocessingml/2006/main" xmlns:w14="http://schemas.microsoft.com/office/word/2010/wordml" xmlns:w15="http://schemas.microsoft.com/office/word/2012/wordml" xmlns:wpg="http://schemas.microsoft.com/office/word/2010/wordprocessingGroup" xmlns:wpi="http://schemas.microsoft.com/office/word/2010/wordprocessingInk" xmlns:wne="http://schemas.microsoft.com/office/word/2006/wordml" xmlns:wps="http://schemas.microsoft.com/office/word/2010/wordprocessingShape" mc:Ignorable="w14 w15 wp14">
+<w:numbering xmlns:wpc="http://schemas.microsoft.com/office/word/2010/wordprocessingCanvas" xmlns:mc="http://schemas.openxmlformats.org/markup-compatibility/2006" xmlns:o="urn:schemas-microsoft-com:office:office" xmlns:r="http://schemas.openxmlformats.org/officeDocument/2006/relationships" xmlns:m="http://schemas.openxmlformats.org/officeDocument/2006/math" xmlns:v="urn:schemas-microsoft-com:vml" xmlns:wp14="http://schemas.microsoft.com/office/word/2010/wordprocessingDrawing" xmlns:wp="http://schemas.openxmlformats.org/drawingml/2006/wordprocessingDrawing" xmlns:w10="urn:schemas-microsoft-com:office:word" xmlns:w="http://schemas.openxmlformats.org/wordprocessingml/2006/main" xmlns:w14="http://schemas.microsoft.com/office/word/2010/wordml" xmlns:wpg="http://schemas.microsoft.com/office/word/2010/wordprocessingGroup" xmlns:wpi="http://schemas.microsoft.com/office/word/2010/wordprocessingInk" xmlns:wne="http://schemas.microsoft.com/office/word/2006/wordml" xmlns:wps="http://schemas.microsoft.com/office/word/2010/wordprocessingShape" mc:Ignorable="w14 wp14">
   <w:abstractNum w:abstractNumId="0">
     <w:nsid w:val="FFFFFF7C"/>
     <w:multiLevelType w:val="singleLevel"/>
@@ -7685,7 +6972,7 @@
 </file>
 
 <file path=word/styles.xml><?xml version="1.0" encoding="utf-8"?>
-<w:styles xmlns:mc="http://schemas.openxmlformats.org/markup-compatibility/2006" xmlns:r="http://schemas.openxmlformats.org/officeDocument/2006/relationships" xmlns:w="http://schemas.openxmlformats.org/wordprocessingml/2006/main" xmlns:w14="http://schemas.microsoft.com/office/word/2010/wordml" xmlns:w15="http://schemas.microsoft.com/office/word/2012/wordml" mc:Ignorable="w14 w15">
+<w:styles xmlns:mc="http://schemas.openxmlformats.org/markup-compatibility/2006" xmlns:r="http://schemas.openxmlformats.org/officeDocument/2006/relationships" xmlns:w="http://schemas.openxmlformats.org/wordprocessingml/2006/main" xmlns:w14="http://schemas.microsoft.com/office/word/2010/wordml" mc:Ignorable="w14">
   <w:docDefaults>
     <w:rPrDefault>
       <w:rPr>
@@ -7695,371 +6982,143 @@
     </w:rPrDefault>
     <w:pPrDefault/>
   </w:docDefaults>
-  <w:latentStyles w:defLockedState="0" w:defUIPriority="0" w:defSemiHidden="0" w:defUnhideWhenUsed="0" w:defQFormat="0" w:count="371">
-    <w:lsdException w:name="Normal" w:qFormat="1"/>
-    <w:lsdException w:name="heading 1" w:qFormat="1"/>
-    <w:lsdException w:name="heading 2" w:qFormat="1"/>
-    <w:lsdException w:name="heading 3" w:qFormat="1"/>
-    <w:lsdException w:name="heading 4" w:qFormat="1"/>
-    <w:lsdException w:name="heading 5" w:qFormat="1"/>
-    <w:lsdException w:name="heading 6" w:qFormat="1"/>
-    <w:lsdException w:name="heading 7" w:semiHidden="1" w:unhideWhenUsed="1" w:qFormat="1"/>
-    <w:lsdException w:name="heading 8" w:semiHidden="1" w:unhideWhenUsed="1" w:qFormat="1"/>
-    <w:lsdException w:name="heading 9" w:semiHidden="1" w:unhideWhenUsed="1" w:qFormat="1"/>
-    <w:lsdException w:name="index 1" w:semiHidden="1" w:unhideWhenUsed="1"/>
-    <w:lsdException w:name="index 2" w:semiHidden="1" w:unhideWhenUsed="1"/>
-    <w:lsdException w:name="index 3" w:semiHidden="1" w:unhideWhenUsed="1"/>
-    <w:lsdException w:name="index 4" w:semiHidden="1" w:unhideWhenUsed="1"/>
-    <w:lsdException w:name="index 5" w:semiHidden="1" w:unhideWhenUsed="1"/>
-    <w:lsdException w:name="index 6" w:semiHidden="1" w:unhideWhenUsed="1"/>
-    <w:lsdException w:name="index 7" w:semiHidden="1" w:unhideWhenUsed="1"/>
-    <w:lsdException w:name="index 8" w:semiHidden="1" w:unhideWhenUsed="1"/>
-    <w:lsdException w:name="index 9" w:semiHidden="1" w:unhideWhenUsed="1"/>
-    <w:lsdException w:name="toc 1" w:semiHidden="1" w:uiPriority="39" w:unhideWhenUsed="1"/>
-    <w:lsdException w:name="toc 2" w:semiHidden="1" w:uiPriority="39" w:unhideWhenUsed="1"/>
-    <w:lsdException w:name="toc 3" w:semiHidden="1" w:uiPriority="39" w:unhideWhenUsed="1"/>
-    <w:lsdException w:name="toc 4" w:semiHidden="1" w:unhideWhenUsed="1"/>
-    <w:lsdException w:name="toc 5" w:semiHidden="1" w:unhideWhenUsed="1"/>
-    <w:lsdException w:name="toc 6" w:semiHidden="1" w:unhideWhenUsed="1"/>
-    <w:lsdException w:name="toc 7" w:semiHidden="1" w:unhideWhenUsed="1"/>
-    <w:lsdException w:name="toc 8" w:semiHidden="1" w:unhideWhenUsed="1"/>
-    <w:lsdException w:name="toc 9" w:semiHidden="1" w:unhideWhenUsed="1"/>
-    <w:lsdException w:name="Normal Indent" w:semiHidden="1" w:unhideWhenUsed="1"/>
-    <w:lsdException w:name="footnote text" w:semiHidden="1" w:unhideWhenUsed="1"/>
-    <w:lsdException w:name="annotation text" w:semiHidden="1" w:unhideWhenUsed="1"/>
-    <w:lsdException w:name="header" w:semiHidden="1" w:unhideWhenUsed="1"/>
-    <w:lsdException w:name="footer" w:semiHidden="1" w:unhideWhenUsed="1"/>
-    <w:lsdException w:name="index heading" w:semiHidden="1" w:unhideWhenUsed="1"/>
-    <w:lsdException w:name="caption" w:semiHidden="1" w:unhideWhenUsed="1" w:qFormat="1"/>
-    <w:lsdException w:name="table of figures" w:semiHidden="1" w:unhideWhenUsed="1"/>
-    <w:lsdException w:name="envelope address" w:semiHidden="1" w:unhideWhenUsed="1"/>
-    <w:lsdException w:name="envelope return" w:semiHidden="1" w:unhideWhenUsed="1"/>
-    <w:lsdException w:name="footnote reference" w:semiHidden="1" w:unhideWhenUsed="1"/>
-    <w:lsdException w:name="annotation reference" w:semiHidden="1" w:unhideWhenUsed="1"/>
-    <w:lsdException w:name="line number" w:semiHidden="1" w:unhideWhenUsed="1"/>
-    <w:lsdException w:name="page number" w:semiHidden="1" w:unhideWhenUsed="1"/>
-    <w:lsdException w:name="endnote reference" w:semiHidden="1" w:unhideWhenUsed="1"/>
-    <w:lsdException w:name="endnote text" w:semiHidden="1" w:unhideWhenUsed="1"/>
-    <w:lsdException w:name="table of authorities" w:semiHidden="1" w:unhideWhenUsed="1"/>
-    <w:lsdException w:name="macro" w:semiHidden="1" w:unhideWhenUsed="1"/>
-    <w:lsdException w:name="toa heading" w:semiHidden="1" w:unhideWhenUsed="1"/>
-    <w:lsdException w:name="List" w:semiHidden="1" w:unhideWhenUsed="1"/>
-    <w:lsdException w:name="List Bullet" w:semiHidden="1" w:unhideWhenUsed="1"/>
-    <w:lsdException w:name="List 2" w:semiHidden="1" w:unhideWhenUsed="1"/>
-    <w:lsdException w:name="List 3" w:semiHidden="1" w:unhideWhenUsed="1"/>
-    <w:lsdException w:name="List Bullet 2" w:semiHidden="1" w:unhideWhenUsed="1"/>
-    <w:lsdException w:name="List Bullet 3" w:semiHidden="1" w:unhideWhenUsed="1"/>
-    <w:lsdException w:name="List Bullet 4" w:semiHidden="1" w:unhideWhenUsed="1"/>
-    <w:lsdException w:name="List Bullet 5" w:semiHidden="1" w:unhideWhenUsed="1"/>
-    <w:lsdException w:name="List Number 2" w:semiHidden="1" w:unhideWhenUsed="1"/>
-    <w:lsdException w:name="List Number 3" w:semiHidden="1" w:unhideWhenUsed="1"/>
-    <w:lsdException w:name="List Number 4" w:semiHidden="1" w:unhideWhenUsed="1"/>
-    <w:lsdException w:name="List Number 5" w:semiHidden="1" w:unhideWhenUsed="1"/>
-    <w:lsdException w:name="Title" w:qFormat="1"/>
-    <w:lsdException w:name="Closing" w:semiHidden="1" w:unhideWhenUsed="1"/>
-    <w:lsdException w:name="Signature" w:semiHidden="1" w:unhideWhenUsed="1"/>
-    <w:lsdException w:name="Default Paragraph Font" w:semiHidden="1" w:unhideWhenUsed="1"/>
-    <w:lsdException w:name="Body Text" w:semiHidden="1" w:unhideWhenUsed="1"/>
-    <w:lsdException w:name="Body Text Indent" w:semiHidden="1" w:unhideWhenUsed="1"/>
-    <w:lsdException w:name="List Continue" w:semiHidden="1" w:unhideWhenUsed="1"/>
-    <w:lsdException w:name="List Continue 2" w:semiHidden="1" w:unhideWhenUsed="1"/>
-    <w:lsdException w:name="List Continue 3" w:semiHidden="1" w:unhideWhenUsed="1"/>
-    <w:lsdException w:name="List Continue 4" w:semiHidden="1" w:unhideWhenUsed="1"/>
-    <w:lsdException w:name="List Continue 5" w:semiHidden="1" w:unhideWhenUsed="1"/>
-    <w:lsdException w:name="Message Header" w:semiHidden="1" w:unhideWhenUsed="1"/>
-    <w:lsdException w:name="Subtitle" w:qFormat="1"/>
-    <w:lsdException w:name="Body Text First Indent 2" w:semiHidden="1" w:unhideWhenUsed="1"/>
-    <w:lsdException w:name="Note Heading" w:semiHidden="1" w:unhideWhenUsed="1"/>
-    <w:lsdException w:name="Body Text 2" w:semiHidden="1" w:unhideWhenUsed="1"/>
-    <w:lsdException w:name="Body Text 3" w:semiHidden="1" w:unhideWhenUsed="1"/>
-    <w:lsdException w:name="Body Text Indent 2" w:semiHidden="1" w:unhideWhenUsed="1"/>
-    <w:lsdException w:name="Body Text Indent 3" w:semiHidden="1" w:unhideWhenUsed="1"/>
-    <w:lsdException w:name="Block Text" w:semiHidden="1" w:unhideWhenUsed="1"/>
-    <w:lsdException w:name="Hyperlink" w:semiHidden="1" w:unhideWhenUsed="1"/>
-    <w:lsdException w:name="FollowedHyperlink" w:semiHidden="1" w:unhideWhenUsed="1"/>
-    <w:lsdException w:name="Strong" w:qFormat="1"/>
-    <w:lsdException w:name="Emphasis" w:qFormat="1"/>
-    <w:lsdException w:name="Document Map" w:semiHidden="1" w:unhideWhenUsed="1"/>
-    <w:lsdException w:name="Plain Text" w:semiHidden="1" w:unhideWhenUsed="1"/>
-    <w:lsdException w:name="E-mail Signature" w:semiHidden="1" w:unhideWhenUsed="1"/>
-    <w:lsdException w:name="HTML Top of Form" w:semiHidden="1" w:unhideWhenUsed="1"/>
-    <w:lsdException w:name="HTML Bottom of Form" w:semiHidden="1" w:unhideWhenUsed="1"/>
-    <w:lsdException w:name="Normal (Web)" w:semiHidden="1" w:unhideWhenUsed="1"/>
-    <w:lsdException w:name="HTML Acronym" w:semiHidden="1" w:unhideWhenUsed="1"/>
-    <w:lsdException w:name="HTML Address" w:semiHidden="1" w:unhideWhenUsed="1"/>
-    <w:lsdException w:name="HTML Cite" w:semiHidden="1" w:unhideWhenUsed="1"/>
-    <w:lsdException w:name="HTML Code" w:semiHidden="1" w:unhideWhenUsed="1"/>
-    <w:lsdException w:name="HTML Definition" w:semiHidden="1" w:unhideWhenUsed="1"/>
-    <w:lsdException w:name="HTML Keyboard" w:semiHidden="1" w:unhideWhenUsed="1"/>
-    <w:lsdException w:name="HTML Preformatted" w:semiHidden="1" w:unhideWhenUsed="1"/>
-    <w:lsdException w:name="HTML Sample" w:semiHidden="1" w:unhideWhenUsed="1"/>
-    <w:lsdException w:name="HTML Typewriter" w:semiHidden="1" w:unhideWhenUsed="1"/>
-    <w:lsdException w:name="HTML Variable" w:semiHidden="1" w:unhideWhenUsed="1"/>
-    <w:lsdException w:name="Normal Table" w:semiHidden="1" w:unhideWhenUsed="1"/>
-    <w:lsdException w:name="annotation subject" w:semiHidden="1" w:unhideWhenUsed="1"/>
-    <w:lsdException w:name="No List" w:semiHidden="1" w:unhideWhenUsed="1"/>
-    <w:lsdException w:name="Outline List 1" w:semiHidden="1" w:unhideWhenUsed="1"/>
-    <w:lsdException w:name="Outline List 2" w:semiHidden="1" w:unhideWhenUsed="1"/>
-    <w:lsdException w:name="Outline List 3" w:semiHidden="1" w:unhideWhenUsed="1"/>
-    <w:lsdException w:name="Table Simple 1" w:semiHidden="1" w:unhideWhenUsed="1"/>
-    <w:lsdException w:name="Table Simple 2" w:semiHidden="1" w:unhideWhenUsed="1"/>
-    <w:lsdException w:name="Table Simple 3" w:semiHidden="1" w:unhideWhenUsed="1"/>
-    <w:lsdException w:name="Table Classic 1" w:semiHidden="1" w:unhideWhenUsed="1"/>
-    <w:lsdException w:name="Table Classic 2" w:semiHidden="1" w:unhideWhenUsed="1"/>
-    <w:lsdException w:name="Table Classic 3" w:semiHidden="1" w:unhideWhenUsed="1"/>
-    <w:lsdException w:name="Table Classic 4" w:semiHidden="1" w:unhideWhenUsed="1"/>
-    <w:lsdException w:name="Table Colorful 1" w:semiHidden="1" w:unhideWhenUsed="1"/>
-    <w:lsdException w:name="Table Colorful 2" w:semiHidden="1" w:unhideWhenUsed="1"/>
-    <w:lsdException w:name="Table Colorful 3" w:semiHidden="1" w:unhideWhenUsed="1"/>
-    <w:lsdException w:name="Table Columns 1" w:semiHidden="1" w:unhideWhenUsed="1"/>
-    <w:lsdException w:name="Table Columns 2" w:semiHidden="1" w:unhideWhenUsed="1"/>
-    <w:lsdException w:name="Table Columns 3" w:semiHidden="1" w:unhideWhenUsed="1"/>
-    <w:lsdException w:name="Table Columns 4" w:semiHidden="1" w:unhideWhenUsed="1"/>
-    <w:lsdException w:name="Table Columns 5" w:semiHidden="1" w:unhideWhenUsed="1"/>
-    <w:lsdException w:name="Table Grid 1" w:semiHidden="1" w:unhideWhenUsed="1"/>
-    <w:lsdException w:name="Table Grid 2" w:semiHidden="1" w:unhideWhenUsed="1"/>
-    <w:lsdException w:name="Table Grid 3" w:semiHidden="1" w:unhideWhenUsed="1"/>
-    <w:lsdException w:name="Table Grid 4" w:semiHidden="1" w:unhideWhenUsed="1"/>
-    <w:lsdException w:name="Table Grid 5" w:semiHidden="1" w:unhideWhenUsed="1"/>
-    <w:lsdException w:name="Table Grid 6" w:semiHidden="1" w:unhideWhenUsed="1"/>
-    <w:lsdException w:name="Table Grid 7" w:semiHidden="1" w:unhideWhenUsed="1"/>
-    <w:lsdException w:name="Table Grid 8" w:semiHidden="1" w:unhideWhenUsed="1"/>
-    <w:lsdException w:name="Table List 1" w:semiHidden="1" w:unhideWhenUsed="1"/>
-    <w:lsdException w:name="Table List 2" w:semiHidden="1" w:unhideWhenUsed="1"/>
-    <w:lsdException w:name="Table List 3" w:semiHidden="1" w:unhideWhenUsed="1"/>
-    <w:lsdException w:name="Table List 4" w:semiHidden="1" w:unhideWhenUsed="1"/>
-    <w:lsdException w:name="Table List 5" w:semiHidden="1" w:unhideWhenUsed="1"/>
-    <w:lsdException w:name="Table List 6" w:semiHidden="1" w:unhideWhenUsed="1"/>
-    <w:lsdException w:name="Table List 7" w:semiHidden="1" w:unhideWhenUsed="1"/>
-    <w:lsdException w:name="Table List 8" w:semiHidden="1" w:unhideWhenUsed="1"/>
-    <w:lsdException w:name="Table 3D effects 1" w:semiHidden="1" w:unhideWhenUsed="1"/>
-    <w:lsdException w:name="Table 3D effects 2" w:semiHidden="1" w:unhideWhenUsed="1"/>
-    <w:lsdException w:name="Table 3D effects 3" w:semiHidden="1" w:unhideWhenUsed="1"/>
-    <w:lsdException w:name="Table Contemporary" w:semiHidden="1" w:unhideWhenUsed="1"/>
-    <w:lsdException w:name="Table Elegant" w:semiHidden="1" w:unhideWhenUsed="1"/>
-    <w:lsdException w:name="Table Professional" w:semiHidden="1" w:unhideWhenUsed="1"/>
-    <w:lsdException w:name="Table Subtle 1" w:semiHidden="1" w:unhideWhenUsed="1"/>
-    <w:lsdException w:name="Table Subtle 2" w:semiHidden="1" w:unhideWhenUsed="1"/>
-    <w:lsdException w:name="Table Web 1" w:semiHidden="1" w:unhideWhenUsed="1"/>
-    <w:lsdException w:name="Table Web 2" w:semiHidden="1" w:unhideWhenUsed="1"/>
-    <w:lsdException w:name="Table Web 3" w:semiHidden="1" w:unhideWhenUsed="1"/>
-    <w:lsdException w:name="Balloon Text" w:semiHidden="1" w:unhideWhenUsed="1"/>
-    <w:lsdException w:name="Table Theme" w:semiHidden="1" w:unhideWhenUsed="1"/>
-    <w:lsdException w:name="Placeholder Text" w:semiHidden="1" w:uiPriority="99"/>
-    <w:lsdException w:name="No Spacing" w:uiPriority="1" w:qFormat="1"/>
-    <w:lsdException w:name="Light Shading" w:uiPriority="60"/>
-    <w:lsdException w:name="Light List" w:uiPriority="61"/>
-    <w:lsdException w:name="Light Grid" w:uiPriority="62"/>
-    <w:lsdException w:name="Medium Shading 1" w:uiPriority="63"/>
-    <w:lsdException w:name="Medium Shading 2" w:uiPriority="64"/>
-    <w:lsdException w:name="Medium List 1" w:uiPriority="65"/>
-    <w:lsdException w:name="Medium List 2" w:uiPriority="66"/>
-    <w:lsdException w:name="Medium Grid 1" w:uiPriority="67"/>
-    <w:lsdException w:name="Medium Grid 2" w:uiPriority="68"/>
-    <w:lsdException w:name="Medium Grid 3" w:uiPriority="69"/>
-    <w:lsdException w:name="Dark List" w:uiPriority="70"/>
-    <w:lsdException w:name="Colorful Shading" w:uiPriority="71"/>
-    <w:lsdException w:name="Colorful List" w:uiPriority="72"/>
-    <w:lsdException w:name="Colorful Grid" w:uiPriority="73"/>
-    <w:lsdException w:name="Light Shading Accent 1" w:uiPriority="60"/>
-    <w:lsdException w:name="Light List Accent 1" w:uiPriority="61"/>
-    <w:lsdException w:name="Light Grid Accent 1" w:uiPriority="62"/>
-    <w:lsdException w:name="Medium Shading 1 Accent 1" w:uiPriority="63"/>
-    <w:lsdException w:name="Medium Shading 2 Accent 1" w:uiPriority="64"/>
-    <w:lsdException w:name="Medium List 1 Accent 1" w:uiPriority="65"/>
-    <w:lsdException w:name="Revision" w:semiHidden="1" w:uiPriority="99"/>
-    <w:lsdException w:name="List Paragraph" w:uiPriority="34" w:qFormat="1"/>
-    <w:lsdException w:name="Quote" w:uiPriority="29" w:qFormat="1"/>
-    <w:lsdException w:name="Intense Quote" w:uiPriority="30" w:qFormat="1"/>
-    <w:lsdException w:name="Medium List 2 Accent 1" w:uiPriority="66"/>
-    <w:lsdException w:name="Medium Grid 1 Accent 1" w:uiPriority="67"/>
-    <w:lsdException w:name="Medium Grid 2 Accent 1" w:uiPriority="68"/>
-    <w:lsdException w:name="Medium Grid 3 Accent 1" w:uiPriority="69"/>
-    <w:lsdException w:name="Dark List Accent 1" w:uiPriority="70"/>
-    <w:lsdException w:name="Colorful Shading Accent 1" w:uiPriority="71"/>
-    <w:lsdException w:name="Colorful List Accent 1" w:uiPriority="72"/>
-    <w:lsdException w:name="Colorful Grid Accent 1" w:uiPriority="73"/>
-    <w:lsdException w:name="Light Shading Accent 2" w:uiPriority="60"/>
-    <w:lsdException w:name="Light List Accent 2" w:uiPriority="61"/>
-    <w:lsdException w:name="Light Grid Accent 2" w:uiPriority="62"/>
-    <w:lsdException w:name="Medium Shading 1 Accent 2" w:uiPriority="63"/>
-    <w:lsdException w:name="Medium Shading 2 Accent 2" w:uiPriority="64"/>
-    <w:lsdException w:name="Medium List 1 Accent 2" w:uiPriority="65"/>
-    <w:lsdException w:name="Medium List 2 Accent 2" w:uiPriority="66"/>
-    <w:lsdException w:name="Medium Grid 1 Accent 2" w:uiPriority="67"/>
-    <w:lsdException w:name="Medium Grid 2 Accent 2" w:uiPriority="68"/>
-    <w:lsdException w:name="Medium Grid 3 Accent 2" w:uiPriority="69"/>
-    <w:lsdException w:name="Dark List Accent 2" w:uiPriority="70"/>
-    <w:lsdException w:name="Colorful Shading Accent 2" w:uiPriority="71"/>
-    <w:lsdException w:name="Colorful List Accent 2" w:uiPriority="72"/>
-    <w:lsdException w:name="Colorful Grid Accent 2" w:uiPriority="73"/>
-    <w:lsdException w:name="Light Shading Accent 3" w:uiPriority="60"/>
-    <w:lsdException w:name="Light List Accent 3" w:uiPriority="61"/>
-    <w:lsdException w:name="Light Grid Accent 3" w:uiPriority="62"/>
-    <w:lsdException w:name="Medium Shading 1 Accent 3" w:uiPriority="63"/>
-    <w:lsdException w:name="Medium Shading 2 Accent 3" w:uiPriority="64"/>
-    <w:lsdException w:name="Medium List 1 Accent 3" w:uiPriority="65"/>
-    <w:lsdException w:name="Medium List 2 Accent 3" w:uiPriority="66"/>
-    <w:lsdException w:name="Medium Grid 1 Accent 3" w:uiPriority="67"/>
-    <w:lsdException w:name="Medium Grid 2 Accent 3" w:uiPriority="68"/>
-    <w:lsdException w:name="Medium Grid 3 Accent 3" w:uiPriority="69"/>
-    <w:lsdException w:name="Dark List Accent 3" w:uiPriority="70"/>
-    <w:lsdException w:name="Colorful Shading Accent 3" w:uiPriority="71"/>
-    <w:lsdException w:name="Colorful List Accent 3" w:uiPriority="72"/>
-    <w:lsdException w:name="Colorful Grid Accent 3" w:uiPriority="73"/>
-    <w:lsdException w:name="Light Shading Accent 4" w:uiPriority="60"/>
-    <w:lsdException w:name="Light List Accent 4" w:uiPriority="61"/>
-    <w:lsdException w:name="Light Grid Accent 4" w:uiPriority="62"/>
-    <w:lsdException w:name="Medium Shading 1 Accent 4" w:uiPriority="63"/>
-    <w:lsdException w:name="Medium Shading 2 Accent 4" w:uiPriority="64"/>
-    <w:lsdException w:name="Medium List 1 Accent 4" w:uiPriority="65"/>
-    <w:lsdException w:name="Medium List 2 Accent 4" w:uiPriority="66"/>
-    <w:lsdException w:name="Medium Grid 1 Accent 4" w:uiPriority="67"/>
-    <w:lsdException w:name="Medium Grid 2 Accent 4" w:uiPriority="68"/>
-    <w:lsdException w:name="Medium Grid 3 Accent 4" w:uiPriority="69"/>
-    <w:lsdException w:name="Dark List Accent 4" w:uiPriority="70"/>
-    <w:lsdException w:name="Colorful Shading Accent 4" w:uiPriority="71"/>
-    <w:lsdException w:name="Colorful List Accent 4" w:uiPriority="72"/>
-    <w:lsdException w:name="Colorful Grid Accent 4" w:uiPriority="73"/>
-    <w:lsdException w:name="Light Shading Accent 5" w:uiPriority="60"/>
-    <w:lsdException w:name="Light List Accent 5" w:uiPriority="61"/>
-    <w:lsdException w:name="Light Grid Accent 5" w:uiPriority="62"/>
-    <w:lsdException w:name="Medium Shading 1 Accent 5" w:uiPriority="63"/>
-    <w:lsdException w:name="Medium Shading 2 Accent 5" w:uiPriority="64"/>
-    <w:lsdException w:name="Medium List 1 Accent 5" w:uiPriority="65"/>
-    <w:lsdException w:name="Medium List 2 Accent 5" w:uiPriority="66"/>
-    <w:lsdException w:name="Medium Grid 1 Accent 5" w:uiPriority="67"/>
-    <w:lsdException w:name="Medium Grid 2 Accent 5" w:uiPriority="68"/>
-    <w:lsdException w:name="Medium Grid 3 Accent 5" w:uiPriority="69"/>
-    <w:lsdException w:name="Dark List Accent 5" w:uiPriority="70"/>
-    <w:lsdException w:name="Colorful Shading Accent 5" w:uiPriority="71"/>
-    <w:lsdException w:name="Colorful List Accent 5" w:uiPriority="72"/>
-    <w:lsdException w:name="Colorful Grid Accent 5" w:uiPriority="73"/>
-    <w:lsdException w:name="Light Shading Accent 6" w:uiPriority="60"/>
-    <w:lsdException w:name="Light List Accent 6" w:uiPriority="61"/>
-    <w:lsdException w:name="Light Grid Accent 6" w:uiPriority="62"/>
-    <w:lsdException w:name="Medium Shading 1 Accent 6" w:uiPriority="63"/>
-    <w:lsdException w:name="Medium Shading 2 Accent 6" w:uiPriority="64"/>
-    <w:lsdException w:name="Medium List 1 Accent 6" w:uiPriority="65"/>
-    <w:lsdException w:name="Medium List 2 Accent 6" w:uiPriority="66"/>
-    <w:lsdException w:name="Medium Grid 1 Accent 6" w:uiPriority="67"/>
-    <w:lsdException w:name="Medium Grid 2 Accent 6" w:uiPriority="68"/>
-    <w:lsdException w:name="Medium Grid 3 Accent 6" w:uiPriority="69"/>
-    <w:lsdException w:name="Dark List Accent 6" w:uiPriority="70"/>
-    <w:lsdException w:name="Colorful Shading Accent 6" w:uiPriority="71"/>
-    <w:lsdException w:name="Colorful List Accent 6" w:uiPriority="72"/>
-    <w:lsdException w:name="Colorful Grid Accent 6" w:uiPriority="73"/>
-    <w:lsdException w:name="Subtle Emphasis" w:uiPriority="19" w:qFormat="1"/>
-    <w:lsdException w:name="Intense Emphasis" w:uiPriority="21" w:qFormat="1"/>
-    <w:lsdException w:name="Subtle Reference" w:uiPriority="31" w:qFormat="1"/>
-    <w:lsdException w:name="Intense Reference" w:uiPriority="32" w:qFormat="1"/>
-    <w:lsdException w:name="Book Title" w:uiPriority="33" w:qFormat="1"/>
-    <w:lsdException w:name="Bibliography" w:semiHidden="1" w:uiPriority="37" w:unhideWhenUsed="1"/>
-    <w:lsdException w:name="TOC Heading" w:semiHidden="1" w:uiPriority="39" w:unhideWhenUsed="1" w:qFormat="1"/>
-    <w:lsdException w:name="Plain Table 1" w:uiPriority="41"/>
-    <w:lsdException w:name="Plain Table 2" w:uiPriority="42"/>
-    <w:lsdException w:name="Plain Table 3" w:uiPriority="43"/>
-    <w:lsdException w:name="Plain Table 4" w:uiPriority="44"/>
-    <w:lsdException w:name="Plain Table 5" w:uiPriority="45"/>
-    <w:lsdException w:name="Grid Table Light" w:uiPriority="40"/>
-    <w:lsdException w:name="Grid Table 1 Light" w:uiPriority="46"/>
-    <w:lsdException w:name="Grid Table 2" w:uiPriority="47"/>
-    <w:lsdException w:name="Grid Table 3" w:uiPriority="48"/>
-    <w:lsdException w:name="Grid Table 4" w:uiPriority="49"/>
-    <w:lsdException w:name="Grid Table 5 Dark" w:uiPriority="50"/>
-    <w:lsdException w:name="Grid Table 6 Colorful" w:uiPriority="51"/>
-    <w:lsdException w:name="Grid Table 7 Colorful" w:uiPriority="52"/>
-    <w:lsdException w:name="Grid Table 1 Light Accent 1" w:uiPriority="46"/>
-    <w:lsdException w:name="Grid Table 2 Accent 1" w:uiPriority="47"/>
-    <w:lsdException w:name="Grid Table 3 Accent 1" w:uiPriority="48"/>
-    <w:lsdException w:name="Grid Table 4 Accent 1" w:uiPriority="49"/>
-    <w:lsdException w:name="Grid Table 5 Dark Accent 1" w:uiPriority="50"/>
-    <w:lsdException w:name="Grid Table 6 Colorful Accent 1" w:uiPriority="51"/>
-    <w:lsdException w:name="Grid Table 7 Colorful Accent 1" w:uiPriority="52"/>
-    <w:lsdException w:name="Grid Table 1 Light Accent 2" w:uiPriority="46"/>
-    <w:lsdException w:name="Grid Table 2 Accent 2" w:uiPriority="47"/>
-    <w:lsdException w:name="Grid Table 3 Accent 2" w:uiPriority="48"/>
-    <w:lsdException w:name="Grid Table 4 Accent 2" w:uiPriority="49"/>
-    <w:lsdException w:name="Grid Table 5 Dark Accent 2" w:uiPriority="50"/>
-    <w:lsdException w:name="Grid Table 6 Colorful Accent 2" w:uiPriority="51"/>
-    <w:lsdException w:name="Grid Table 7 Colorful Accent 2" w:uiPriority="52"/>
-    <w:lsdException w:name="Grid Table 1 Light Accent 3" w:uiPriority="46"/>
-    <w:lsdException w:name="Grid Table 2 Accent 3" w:uiPriority="47"/>
-    <w:lsdException w:name="Grid Table 3 Accent 3" w:uiPriority="48"/>
-    <w:lsdException w:name="Grid Table 4 Accent 3" w:uiPriority="49"/>
-    <w:lsdException w:name="Grid Table 5 Dark Accent 3" w:uiPriority="50"/>
-    <w:lsdException w:name="Grid Table 6 Colorful Accent 3" w:uiPriority="51"/>
-    <w:lsdException w:name="Grid Table 7 Colorful Accent 3" w:uiPriority="52"/>
-    <w:lsdException w:name="Grid Table 1 Light Accent 4" w:uiPriority="46"/>
-    <w:lsdException w:name="Grid Table 2 Accent 4" w:uiPriority="47"/>
-    <w:lsdException w:name="Grid Table 3 Accent 4" w:uiPriority="48"/>
-    <w:lsdException w:name="Grid Table 4 Accent 4" w:uiPriority="49"/>
-    <w:lsdException w:name="Grid Table 5 Dark Accent 4" w:uiPriority="50"/>
-    <w:lsdException w:name="Grid Table 6 Colorful Accent 4" w:uiPriority="51"/>
-    <w:lsdException w:name="Grid Table 7 Colorful Accent 4" w:uiPriority="52"/>
-    <w:lsdException w:name="Grid Table 1 Light Accent 5" w:uiPriority="46"/>
-    <w:lsdException w:name="Grid Table 2 Accent 5" w:uiPriority="47"/>
-    <w:lsdException w:name="Grid Table 3 Accent 5" w:uiPriority="48"/>
-    <w:lsdException w:name="Grid Table 4 Accent 5" w:uiPriority="49"/>
-    <w:lsdException w:name="Grid Table 5 Dark Accent 5" w:uiPriority="50"/>
-    <w:lsdException w:name="Grid Table 6 Colorful Accent 5" w:uiPriority="51"/>
-    <w:lsdException w:name="Grid Table 7 Colorful Accent 5" w:uiPriority="52"/>
-    <w:lsdException w:name="Grid Table 1 Light Accent 6" w:uiPriority="46"/>
-    <w:lsdException w:name="Grid Table 2 Accent 6" w:uiPriority="47"/>
-    <w:lsdException w:name="Grid Table 3 Accent 6" w:uiPriority="48"/>
-    <w:lsdException w:name="Grid Table 4 Accent 6" w:uiPriority="49"/>
-    <w:lsdException w:name="Grid Table 5 Dark Accent 6" w:uiPriority="50"/>
-    <w:lsdException w:name="Grid Table 6 Colorful Accent 6" w:uiPriority="51"/>
-    <w:lsdException w:name="Grid Table 7 Colorful Accent 6" w:uiPriority="52"/>
-    <w:lsdException w:name="List Table 1 Light" w:uiPriority="46"/>
-    <w:lsdException w:name="List Table 2" w:uiPriority="47"/>
-    <w:lsdException w:name="List Table 3" w:uiPriority="48"/>
-    <w:lsdException w:name="List Table 4" w:uiPriority="49"/>
-    <w:lsdException w:name="List Table 5 Dark" w:uiPriority="50"/>
-    <w:lsdException w:name="List Table 6 Colorful" w:uiPriority="51"/>
-    <w:lsdException w:name="List Table 7 Colorful" w:uiPriority="52"/>
-    <w:lsdException w:name="List Table 1 Light Accent 1" w:uiPriority="46"/>
-    <w:lsdException w:name="List Table 2 Accent 1" w:uiPriority="47"/>
-    <w:lsdException w:name="List Table 3 Accent 1" w:uiPriority="48"/>
-    <w:lsdException w:name="List Table 4 Accent 1" w:uiPriority="49"/>
-    <w:lsdException w:name="List Table 5 Dark Accent 1" w:uiPriority="50"/>
-    <w:lsdException w:name="List Table 6 Colorful Accent 1" w:uiPriority="51"/>
-    <w:lsdException w:name="List Table 7 Colorful Accent 1" w:uiPriority="52"/>
-    <w:lsdException w:name="List Table 1 Light Accent 2" w:uiPriority="46"/>
-    <w:lsdException w:name="List Table 2 Accent 2" w:uiPriority="47"/>
-    <w:lsdException w:name="List Table 3 Accent 2" w:uiPriority="48"/>
-    <w:lsdException w:name="List Table 4 Accent 2" w:uiPriority="49"/>
-    <w:lsdException w:name="List Table 5 Dark Accent 2" w:uiPriority="50"/>
-    <w:lsdException w:name="List Table 6 Colorful Accent 2" w:uiPriority="51"/>
-    <w:lsdException w:name="List Table 7 Colorful Accent 2" w:uiPriority="52"/>
-    <w:lsdException w:name="List Table 1 Light Accent 3" w:uiPriority="46"/>
-    <w:lsdException w:name="List Table 2 Accent 3" w:uiPriority="47"/>
-    <w:lsdException w:name="List Table 3 Accent 3" w:uiPriority="48"/>
-    <w:lsdException w:name="List Table 4 Accent 3" w:uiPriority="49"/>
-    <w:lsdException w:name="List Table 5 Dark Accent 3" w:uiPriority="50"/>
-    <w:lsdException w:name="List Table 6 Colorful Accent 3" w:uiPriority="51"/>
-    <w:lsdException w:name="List Table 7 Colorful Accent 3" w:uiPriority="52"/>
-    <w:lsdException w:name="List Table 1 Light Accent 4" w:uiPriority="46"/>
-    <w:lsdException w:name="List Table 2 Accent 4" w:uiPriority="47"/>
-    <w:lsdException w:name="List Table 3 Accent 4" w:uiPriority="48"/>
-    <w:lsdException w:name="List Table 4 Accent 4" w:uiPriority="49"/>
-    <w:lsdException w:name="List Table 5 Dark Accent 4" w:uiPriority="50"/>
-    <w:lsdException w:name="List Table 6 Colorful Accent 4" w:uiPriority="51"/>
-    <w:lsdException w:name="List Table 7 Colorful Accent 4" w:uiPriority="52"/>
-    <w:lsdException w:name="List Table 1 Light Accent 5" w:uiPriority="46"/>
-    <w:lsdException w:name="List Table 2 Accent 5" w:uiPriority="47"/>
-    <w:lsdException w:name="List Table 3 Accent 5" w:uiPriority="48"/>
-    <w:lsdException w:name="List Table 4 Accent 5" w:uiPriority="49"/>
-    <w:lsdException w:name="List Table 5 Dark Accent 5" w:uiPriority="50"/>
-    <w:lsdException w:name="List Table 6 Colorful Accent 5" w:uiPriority="51"/>
-    <w:lsdException w:name="List Table 7 Colorful Accent 5" w:uiPriority="52"/>
-    <w:lsdException w:name="List Table 1 Light Accent 6" w:uiPriority="46"/>
-    <w:lsdException w:name="List Table 2 Accent 6" w:uiPriority="47"/>
-    <w:lsdException w:name="List Table 3 Accent 6" w:uiPriority="48"/>
-    <w:lsdException w:name="List Table 4 Accent 6" w:uiPriority="49"/>
-    <w:lsdException w:name="List Table 5 Dark Accent 6" w:uiPriority="50"/>
-    <w:lsdException w:name="List Table 6 Colorful Accent 6" w:uiPriority="51"/>
-    <w:lsdException w:name="List Table 7 Colorful Accent 6" w:uiPriority="52"/>
+  <w:latentStyles w:defLockedState="0" w:defUIPriority="0" w:defSemiHidden="1" w:defUnhideWhenUsed="1" w:defQFormat="0" w:count="267">
+    <w:lsdException w:name="Normal" w:semiHidden="0" w:unhideWhenUsed="0" w:qFormat="1"/>
+    <w:lsdException w:name="heading 1" w:semiHidden="0" w:unhideWhenUsed="0" w:qFormat="1"/>
+    <w:lsdException w:name="heading 2" w:semiHidden="0" w:unhideWhenUsed="0" w:qFormat="1"/>
+    <w:lsdException w:name="heading 3" w:semiHidden="0" w:unhideWhenUsed="0" w:qFormat="1"/>
+    <w:lsdException w:name="heading 4" w:semiHidden="0" w:unhideWhenUsed="0" w:qFormat="1"/>
+    <w:lsdException w:name="heading 5" w:semiHidden="0" w:unhideWhenUsed="0" w:qFormat="1"/>
+    <w:lsdException w:name="heading 6" w:semiHidden="0" w:unhideWhenUsed="0" w:qFormat="1"/>
+    <w:lsdException w:name="heading 7" w:qFormat="1"/>
+    <w:lsdException w:name="heading 8" w:qFormat="1"/>
+    <w:lsdException w:name="heading 9" w:qFormat="1"/>
+    <w:lsdException w:name="toc 1" w:uiPriority="39"/>
+    <w:lsdException w:name="toc 2" w:uiPriority="39"/>
+    <w:lsdException w:name="toc 3" w:uiPriority="39"/>
+    <w:lsdException w:name="caption" w:qFormat="1"/>
+    <w:lsdException w:name="List Number" w:semiHidden="0" w:unhideWhenUsed="0"/>
+    <w:lsdException w:name="List 4" w:semiHidden="0" w:unhideWhenUsed="0"/>
+    <w:lsdException w:name="List 5" w:semiHidden="0" w:unhideWhenUsed="0"/>
+    <w:lsdException w:name="Title" w:semiHidden="0" w:unhideWhenUsed="0" w:qFormat="1"/>
+    <w:lsdException w:name="Subtitle" w:semiHidden="0" w:unhideWhenUsed="0" w:qFormat="1"/>
+    <w:lsdException w:name="Salutation" w:semiHidden="0" w:unhideWhenUsed="0"/>
+    <w:lsdException w:name="Date" w:semiHidden="0" w:unhideWhenUsed="0"/>
+    <w:lsdException w:name="Body Text First Indent" w:semiHidden="0" w:unhideWhenUsed="0"/>
+    <w:lsdException w:name="Strong" w:semiHidden="0" w:unhideWhenUsed="0" w:qFormat="1"/>
+    <w:lsdException w:name="Emphasis" w:semiHidden="0" w:unhideWhenUsed="0" w:qFormat="1"/>
+    <w:lsdException w:name="Table Grid" w:semiHidden="0" w:unhideWhenUsed="0"/>
+    <w:lsdException w:name="Placeholder Text" w:uiPriority="99" w:unhideWhenUsed="0"/>
+    <w:lsdException w:name="No Spacing" w:semiHidden="0" w:uiPriority="1" w:unhideWhenUsed="0" w:qFormat="1"/>
+    <w:lsdException w:name="Light Shading" w:semiHidden="0" w:uiPriority="60" w:unhideWhenUsed="0"/>
+    <w:lsdException w:name="Light List" w:semiHidden="0" w:uiPriority="61" w:unhideWhenUsed="0"/>
+    <w:lsdException w:name="Light Grid" w:semiHidden="0" w:uiPriority="62" w:unhideWhenUsed="0"/>
+    <w:lsdException w:name="Medium Shading 1" w:semiHidden="0" w:uiPriority="63" w:unhideWhenUsed="0"/>
+    <w:lsdException w:name="Medium Shading 2" w:semiHidden="0" w:uiPriority="64" w:unhideWhenUsed="0"/>
+    <w:lsdException w:name="Medium List 1" w:semiHidden="0" w:uiPriority="65" w:unhideWhenUsed="0"/>
+    <w:lsdException w:name="Medium List 2" w:semiHidden="0" w:uiPriority="66" w:unhideWhenUsed="0"/>
+    <w:lsdException w:name="Medium Grid 1" w:semiHidden="0" w:uiPriority="67" w:unhideWhenUsed="0"/>
+    <w:lsdException w:name="Medium Grid 2" w:semiHidden="0" w:uiPriority="68" w:unhideWhenUsed="0"/>
+    <w:lsdException w:name="Medium Grid 3" w:semiHidden="0" w:uiPriority="69" w:unhideWhenUsed="0"/>
+    <w:lsdException w:name="Dark List" w:semiHidden="0" w:uiPriority="70" w:unhideWhenUsed="0"/>
+    <w:lsdException w:name="Colorful Shading" w:semiHidden="0" w:uiPriority="71" w:unhideWhenUsed="0"/>
+    <w:lsdException w:name="Colorful List" w:semiHidden="0" w:uiPriority="72" w:unhideWhenUsed="0"/>
+    <w:lsdException w:name="Colorful Grid" w:semiHidden="0" w:uiPriority="73" w:unhideWhenUsed="0"/>
+    <w:lsdException w:name="Light Shading Accent 1" w:semiHidden="0" w:uiPriority="60" w:unhideWhenUsed="0"/>
+    <w:lsdException w:name="Light List Accent 1" w:semiHidden="0" w:uiPriority="61" w:unhideWhenUsed="0"/>
+    <w:lsdException w:name="Light Grid Accent 1" w:semiHidden="0" w:uiPriority="62" w:unhideWhenUsed="0"/>
+    <w:lsdException w:name="Medium Shading 1 Accent 1" w:semiHidden="0" w:uiPriority="63" w:unhideWhenUsed="0"/>
+    <w:lsdException w:name="Medium Shading 2 Accent 1" w:semiHidden="0" w:uiPriority="64" w:unhideWhenUsed="0"/>
+    <w:lsdException w:name="Medium List 1 Accent 1" w:semiHidden="0" w:uiPriority="65" w:unhideWhenUsed="0"/>
+    <w:lsdException w:name="Revision" w:uiPriority="99" w:unhideWhenUsed="0"/>
+    <w:lsdException w:name="List Paragraph" w:semiHidden="0" w:uiPriority="34" w:unhideWhenUsed="0" w:qFormat="1"/>
+    <w:lsdException w:name="Quote" w:semiHidden="0" w:uiPriority="29" w:unhideWhenUsed="0" w:qFormat="1"/>
+    <w:lsdException w:name="Intense Quote" w:semiHidden="0" w:uiPriority="30" w:unhideWhenUsed="0" w:qFormat="1"/>
+    <w:lsdException w:name="Medium List 2 Accent 1" w:semiHidden="0" w:uiPriority="66" w:unhideWhenUsed="0"/>
+    <w:lsdException w:name="Medium Grid 1 Accent 1" w:semiHidden="0" w:uiPriority="67" w:unhideWhenUsed="0"/>
+    <w:lsdException w:name="Medium Grid 2 Accent 1" w:semiHidden="0" w:uiPriority="68" w:unhideWhenUsed="0"/>
+    <w:lsdException w:name="Medium Grid 3 Accent 1" w:semiHidden="0" w:uiPriority="69" w:unhideWhenUsed="0"/>
+    <w:lsdException w:name="Dark List Accent 1" w:semiHidden="0" w:uiPriority="70" w:unhideWhenUsed="0"/>
+    <w:lsdException w:name="Colorful Shading Accent 1" w:semiHidden="0" w:uiPriority="71" w:unhideWhenUsed="0"/>
+    <w:lsdException w:name="Colorful List Accent 1" w:semiHidden="0" w:uiPriority="72" w:unhideWhenUsed="0"/>
+    <w:lsdException w:name="Colorful Grid Accent 1" w:semiHidden="0" w:uiPriority="73" w:unhideWhenUsed="0"/>
+    <w:lsdException w:name="Light Shading Accent 2" w:semiHidden="0" w:uiPriority="60" w:unhideWhenUsed="0"/>
+    <w:lsdException w:name="Light List Accent 2" w:semiHidden="0" w:uiPriority="61" w:unhideWhenUsed="0"/>
+    <w:lsdException w:name="Light Grid Accent 2" w:semiHidden="0" w:uiPriority="62" w:unhideWhenUsed="0"/>
+    <w:lsdException w:name="Medium Shading 1 Accent 2" w:semiHidden="0" w:uiPriority="63" w:unhideWhenUsed="0"/>
+    <w:lsdException w:name="Medium Shading 2 Accent 2" w:semiHidden="0" w:uiPriority="64" w:unhideWhenUsed="0"/>
+    <w:lsdException w:name="Medium List 1 Accent 2" w:semiHidden="0" w:uiPriority="65" w:unhideWhenUsed="0"/>
+    <w:lsdException w:name="Medium List 2 Accent 2" w:semiHidden="0" w:uiPriority="66" w:unhideWhenUsed="0"/>
+    <w:lsdException w:name="Medium Grid 1 Accent 2" w:semiHidden="0" w:uiPriority="67" w:unhideWhenUsed="0"/>
+    <w:lsdException w:name="Medium Grid 2 Accent 2" w:semiHidden="0" w:uiPriority="68" w:unhideWhenUsed="0"/>
+    <w:lsdException w:name="Medium Grid 3 Accent 2" w:semiHidden="0" w:uiPriority="69" w:unhideWhenUsed="0"/>
+    <w:lsdException w:name="Dark List Accent 2" w:semiHidden="0" w:uiPriority="70" w:unhideWhenUsed="0"/>
+    <w:lsdException w:name="Colorful Shading Accent 2" w:semiHidden="0" w:uiPriority="71" w:unhideWhenUsed="0"/>
+    <w:lsdException w:name="Colorful List Accent 2" w:semiHidden="0" w:uiPriority="72" w:unhideWhenUsed="0"/>
+    <w:lsdException w:name="Colorful Grid Accent 2" w:semiHidden="0" w:uiPriority="73" w:unhideWhenUsed="0"/>
+    <w:lsdException w:name="Light Shading Accent 3" w:semiHidden="0" w:uiPriority="60" w:unhideWhenUsed="0"/>
+    <w:lsdException w:name="Light List Accent 3" w:semiHidden="0" w:uiPriority="61" w:unhideWhenUsed="0"/>
+    <w:lsdException w:name="Light Grid Accent 3" w:semiHidden="0" w:uiPriority="62" w:unhideWhenUsed="0"/>
+    <w:lsdException w:name="Medium Shading 1 Accent 3" w:semiHidden="0" w:uiPriority="63" w:unhideWhenUsed="0"/>
+    <w:lsdException w:name="Medium Shading 2 Accent 3" w:semiHidden="0" w:uiPriority="64" w:unhideWhenUsed="0"/>
+    <w:lsdException w:name="Medium List 1 Accent 3" w:semiHidden="0" w:uiPriority="65" w:unhideWhenUsed="0"/>
+    <w:lsdException w:name="Medium List 2 Accent 3" w:semiHidden="0" w:uiPriority="66" w:unhideWhenUsed="0"/>
+    <w:lsdException w:name="Medium Grid 1 Accent 3" w:semiHidden="0" w:uiPriority="67" w:unhideWhenUsed="0"/>
+    <w:lsdException w:name="Medium Grid 2 Accent 3" w:semiHidden="0" w:uiPriority="68" w:unhideWhenUsed="0"/>
+    <w:lsdException w:name="Medium Grid 3 Accent 3" w:semiHidden="0" w:uiPriority="69" w:unhideWhenUsed="0"/>
+    <w:lsdException w:name="Dark List Accent 3" w:semiHidden="0" w:uiPriority="70" w:unhideWhenUsed="0"/>
+    <w:lsdException w:name="Colorful Shading Accent 3" w:semiHidden="0" w:uiPriority="71" w:unhideWhenUsed="0"/>
+    <w:lsdException w:name="Colorful List Accent 3" w:semiHidden="0" w:uiPriority="72" w:unhideWhenUsed="0"/>
+    <w:lsdException w:name="Colorful Grid Accent 3" w:semiHidden="0" w:uiPriority="73" w:unhideWhenUsed="0"/>
+    <w:lsdException w:name="Light Shading Accent 4" w:semiHidden="0" w:uiPriority="60" w:unhideWhenUsed="0"/>
+    <w:lsdException w:name="Light List Accent 4" w:semiHidden="0" w:uiPriority="61" w:unhideWhenUsed="0"/>
+    <w:lsdException w:name="Light Grid Accent 4" w:semiHidden="0" w:uiPriority="62" w:unhideWhenUsed="0"/>
+    <w:lsdException w:name="Medium Shading 1 Accent 4" w:semiHidden="0" w:uiPriority="63" w:unhideWhenUsed="0"/>
+    <w:lsdException w:name="Medium Shading 2 Accent 4" w:semiHidden="0" w:uiPriority="64" w:unhideWhenUsed="0"/>
+    <w:lsdException w:name="Medium List 1 Accent 4" w:semiHidden="0" w:uiPriority="65" w:unhideWhenUsed="0"/>
+    <w:lsdException w:name="Medium List 2 Accent 4" w:semiHidden="0" w:uiPriority="66" w:unhideWhenUsed="0"/>
+    <w:lsdException w:name="Medium Grid 1 Accent 4" w:semiHidden="0" w:uiPriority="67" w:unhideWhenUsed="0"/>
+    <w:lsdException w:name="Medium Grid 2 Accent 4" w:semiHidden="0" w:uiPriority="68" w:unhideWhenUsed="0"/>
+    <w:lsdException w:name="Medium Grid 3 Accent 4" w:semiHidden="0" w:uiPriority="69" w:unhideWhenUsed="0"/>
+    <w:lsdException w:name="Dark List Accent 4" w:semiHidden="0" w:uiPriority="70" w:unhideWhenUsed="0"/>
+    <w:lsdException w:name="Colorful Shading Accent 4" w:semiHidden="0" w:uiPriority="71" w:unhideWhenUsed="0"/>
+    <w:lsdException w:name="Colorful List Accent 4" w:semiHidden="0" w:uiPriority="72" w:unhideWhenUsed="0"/>
+    <w:lsdException w:name="Colorful Grid Accent 4" w:semiHidden="0" w:uiPriority="73" w:unhideWhenUsed="0"/>
+    <w:lsdException w:name="Light Shading Accent 5" w:semiHidden="0" w:uiPriority="60" w:unhideWhenUsed="0"/>
+    <w:lsdException w:name="Light List Accent 5" w:semiHidden="0" w:uiPriority="61" w:unhideWhenUsed="0"/>
+    <w:lsdException w:name="Light Grid Accent 5" w:semiHidden="0" w:uiPriority="62" w:unhideWhenUsed="0"/>
+    <w:lsdException w:name="Medium Shading 1 Accent 5" w:semiHidden="0" w:uiPriority="63" w:unhideWhenUsed="0"/>
+    <w:lsdException w:name="Medium Shading 2 Accent 5" w:semiHidden="0" w:uiPriority="64" w:unhideWhenUsed="0"/>
+    <w:lsdException w:name="Medium List 1 Accent 5" w:semiHidden="0" w:uiPriority="65" w:unhideWhenUsed="0"/>
+    <w:lsdException w:name="Medium List 2 Accent 5" w:semiHidden="0" w:uiPriority="66" w:unhideWhenUsed="0"/>
+    <w:lsdException w:name="Medium Grid 1 Accent 5" w:semiHidden="0" w:uiPriority="67" w:unhideWhenUsed="0"/>
+    <w:lsdException w:name="Medium Grid 2 Accent 5" w:semiHidden="0" w:uiPriority="68" w:unhideWhenUsed="0"/>
+    <w:lsdException w:name="Medium Grid 3 Accent 5" w:semiHidden="0" w:uiPriority="69" w:unhideWhenUsed="0"/>
+    <w:lsdException w:name="Dark List Accent 5" w:semiHidden="0" w:uiPriority="70" w:unhideWhenUsed="0"/>
+    <w:lsdException w:name="Colorful Shading Accent 5" w:semiHidden="0" w:uiPriority="71" w:unhideWhenUsed="0"/>
+    <w:lsdException w:name="Colorful List Accent 5" w:semiHidden="0" w:uiPriority="72" w:unhideWhenUsed="0"/>
+    <w:lsdException w:name="Colorful Grid Accent 5" w:semiHidden="0" w:uiPriority="73" w:unhideWhenUsed="0"/>
+    <w:lsdException w:name="Light Shading Accent 6" w:semiHidden="0" w:uiPriority="60" w:unhideWhenUsed="0"/>
+    <w:lsdException w:name="Light List Accent 6" w:semiHidden="0" w:uiPriority="61" w:unhideWhenUsed="0"/>
+    <w:lsdException w:name="Light Grid Accent 6" w:semiHidden="0" w:uiPriority="62" w:unhideWhenUsed="0"/>
+    <w:lsdException w:name="Medium Shading 1 Accent 6" w:semiHidden="0" w:uiPriority="63" w:unhideWhenUsed="0"/>
+    <w:lsdException w:name="Medium Shading 2 Accent 6" w:semiHidden="0" w:uiPriority="64" w:unhideWhenUsed="0"/>
+    <w:lsdException w:name="Medium List 1 Accent 6" w:semiHidden="0" w:uiPriority="65" w:unhideWhenUsed="0"/>
+    <w:lsdException w:name="Medium List 2 Accent 6" w:semiHidden="0" w:uiPriority="66" w:unhideWhenUsed="0"/>
+    <w:lsdException w:name="Medium Grid 1 Accent 6" w:semiHidden="0" w:uiPriority="67" w:unhideWhenUsed="0"/>
+    <w:lsdException w:name="Medium Grid 2 Accent 6" w:semiHidden="0" w:uiPriority="68" w:unhideWhenUsed="0"/>
+    <w:lsdException w:name="Medium Grid 3 Accent 6" w:semiHidden="0" w:uiPriority="69" w:unhideWhenUsed="0"/>
+    <w:lsdException w:name="Dark List Accent 6" w:semiHidden="0" w:uiPriority="70" w:unhideWhenUsed="0"/>
+    <w:lsdException w:name="Colorful Shading Accent 6" w:semiHidden="0" w:uiPriority="71" w:unhideWhenUsed="0"/>
+    <w:lsdException w:name="Colorful List Accent 6" w:semiHidden="0" w:uiPriority="72" w:unhideWhenUsed="0"/>
+    <w:lsdException w:name="Colorful Grid Accent 6" w:semiHidden="0" w:uiPriority="73" w:unhideWhenUsed="0"/>
+    <w:lsdException w:name="Subtle Emphasis" w:semiHidden="0" w:uiPriority="19" w:unhideWhenUsed="0" w:qFormat="1"/>
+    <w:lsdException w:name="Intense Emphasis" w:semiHidden="0" w:uiPriority="21" w:unhideWhenUsed="0" w:qFormat="1"/>
+    <w:lsdException w:name="Subtle Reference" w:semiHidden="0" w:uiPriority="31" w:unhideWhenUsed="0" w:qFormat="1"/>
+    <w:lsdException w:name="Intense Reference" w:semiHidden="0" w:uiPriority="32" w:unhideWhenUsed="0" w:qFormat="1"/>
+    <w:lsdException w:name="Book Title" w:semiHidden="0" w:uiPriority="33" w:unhideWhenUsed="0" w:qFormat="1"/>
+    <w:lsdException w:name="Bibliography" w:uiPriority="37"/>
+    <w:lsdException w:name="TOC Heading" w:uiPriority="39" w:qFormat="1"/>
   </w:latentStyles>
   <w:style w:type="paragraph" w:default="1" w:styleId="a1">
     <w:name w:val="Normal"/>
@@ -13461,6 +12520,284 @@
       <w:szCs w:val="24"/>
       <w:lang w:eastAsia="en-US"/>
     </w:rPr>
+  </w:style>
+</w:styles>
+</file>
+
+<file path=word/stylesWithEffects.xml><?xml version="1.0" encoding="utf-8"?>
+<w:styles xmlns:wpc="http://schemas.microsoft.com/office/word/2010/wordprocessingCanvas" xmlns:mc="http://schemas.openxmlformats.org/markup-compatibility/2006" xmlns:o="urn:schemas-microsoft-com:office:office" xmlns:r="http://schemas.openxmlformats.org/officeDocument/2006/relationships" xmlns:m="http://schemas.openxmlformats.org/officeDocument/2006/math" xmlns:v="urn:schemas-microsoft-com:vml" xmlns:wp14="http://schemas.microsoft.com/office/word/2010/wordprocessingDrawing" xmlns:wp="http://schemas.openxmlformats.org/drawingml/2006/wordprocessingDrawing" xmlns:w10="urn:schemas-microsoft-com:office:word" xmlns:w="http://schemas.openxmlformats.org/wordprocessingml/2006/main" xmlns:w14="http://schemas.microsoft.com/office/word/2010/wordml" xmlns:wpg="http://schemas.microsoft.com/office/word/2010/wordprocessingGroup" xmlns:wpi="http://schemas.microsoft.com/office/word/2010/wordprocessingInk" xmlns:wne="http://schemas.microsoft.com/office/word/2006/wordml" xmlns:wps="http://schemas.microsoft.com/office/word/2010/wordprocessingShape" mc:Ignorable="w14 wp14">
+  <w:docDefaults>
+    <w:rPrDefault>
+      <w:rPr>
+        <w:rFonts w:asciiTheme="minorHAnsi" w:eastAsiaTheme="minorEastAsia" w:hAnsiTheme="minorHAnsi" w:cstheme="minorBidi"/>
+        <w:sz w:val="22"/>
+        <w:szCs w:val="22"/>
+        <w:lang w:val="ru-RU" w:eastAsia="ru-RU" w:bidi="ar-SA"/>
+      </w:rPr>
+    </w:rPrDefault>
+    <w:pPrDefault>
+      <w:pPr>
+        <w:spacing w:after="200" w:line="276" w:lineRule="auto"/>
+      </w:pPr>
+    </w:pPrDefault>
+  </w:docDefaults>
+  <w:latentStyles w:defLockedState="0" w:defUIPriority="99" w:defSemiHidden="1" w:defUnhideWhenUsed="1" w:defQFormat="0" w:count="267">
+    <w:lsdException w:name="Normal" w:semiHidden="0" w:uiPriority="0" w:unhideWhenUsed="0" w:qFormat="1"/>
+    <w:lsdException w:name="heading 1" w:semiHidden="0" w:uiPriority="9" w:unhideWhenUsed="0" w:qFormat="1"/>
+    <w:lsdException w:name="heading 2" w:uiPriority="9" w:qFormat="1"/>
+    <w:lsdException w:name="heading 3" w:uiPriority="9" w:qFormat="1"/>
+    <w:lsdException w:name="heading 4" w:uiPriority="9" w:qFormat="1"/>
+    <w:lsdException w:name="heading 5" w:uiPriority="9" w:qFormat="1"/>
+    <w:lsdException w:name="heading 6" w:uiPriority="9" w:qFormat="1"/>
+    <w:lsdException w:name="heading 7" w:uiPriority="9" w:qFormat="1"/>
+    <w:lsdException w:name="heading 8" w:uiPriority="9" w:qFormat="1"/>
+    <w:lsdException w:name="heading 9" w:uiPriority="9" w:qFormat="1"/>
+    <w:lsdException w:name="toc 1" w:uiPriority="39"/>
+    <w:lsdException w:name="toc 2" w:uiPriority="39"/>
+    <w:lsdException w:name="toc 3" w:uiPriority="39"/>
+    <w:lsdException w:name="toc 4" w:uiPriority="39"/>
+    <w:lsdException w:name="toc 5" w:uiPriority="39"/>
+    <w:lsdException w:name="toc 6" w:uiPriority="39"/>
+    <w:lsdException w:name="toc 7" w:uiPriority="39"/>
+    <w:lsdException w:name="toc 8" w:uiPriority="39"/>
+    <w:lsdException w:name="toc 9" w:uiPriority="39"/>
+    <w:lsdException w:name="caption" w:uiPriority="35" w:qFormat="1"/>
+    <w:lsdException w:name="Title" w:semiHidden="0" w:uiPriority="10" w:unhideWhenUsed="0" w:qFormat="1"/>
+    <w:lsdException w:name="Default Paragraph Font" w:uiPriority="1"/>
+    <w:lsdException w:name="Subtitle" w:semiHidden="0" w:uiPriority="11" w:unhideWhenUsed="0" w:qFormat="1"/>
+    <w:lsdException w:name="Strong" w:semiHidden="0" w:uiPriority="22" w:unhideWhenUsed="0" w:qFormat="1"/>
+    <w:lsdException w:name="Emphasis" w:semiHidden="0" w:uiPriority="20" w:unhideWhenUsed="0" w:qFormat="1"/>
+    <w:lsdException w:name="Table Grid" w:semiHidden="0" w:uiPriority="59" w:unhideWhenUsed="0"/>
+    <w:lsdException w:name="Placeholder Text" w:unhideWhenUsed="0"/>
+    <w:lsdException w:name="No Spacing" w:semiHidden="0" w:uiPriority="1" w:unhideWhenUsed="0" w:qFormat="1"/>
+    <w:lsdException w:name="Light Shading" w:semiHidden="0" w:uiPriority="60" w:unhideWhenUsed="0"/>
+    <w:lsdException w:name="Light List" w:semiHidden="0" w:uiPriority="61" w:unhideWhenUsed="0"/>
+    <w:lsdException w:name="Light Grid" w:semiHidden="0" w:uiPriority="62" w:unhideWhenUsed="0"/>
+    <w:lsdException w:name="Medium Shading 1" w:semiHidden="0" w:uiPriority="63" w:unhideWhenUsed="0"/>
+    <w:lsdException w:name="Medium Shading 2" w:semiHidden="0" w:uiPriority="64" w:unhideWhenUsed="0"/>
+    <w:lsdException w:name="Medium List 1" w:semiHidden="0" w:uiPriority="65" w:unhideWhenUsed="0"/>
+    <w:lsdException w:name="Medium List 2" w:semiHidden="0" w:uiPriority="66" w:unhideWhenUsed="0"/>
+    <w:lsdException w:name="Medium Grid 1" w:semiHidden="0" w:uiPriority="67" w:unhideWhenUsed="0"/>
+    <w:lsdException w:name="Medium Grid 2" w:semiHidden="0" w:uiPriority="68" w:unhideWhenUsed="0"/>
+    <w:lsdException w:name="Medium Grid 3" w:semiHidden="0" w:uiPriority="69" w:unhideWhenUsed="0"/>
+    <w:lsdException w:name="Dark List" w:semiHidden="0" w:uiPriority="70" w:unhideWhenUsed="0"/>
+    <w:lsdException w:name="Colorful Shading" w:semiHidden="0" w:uiPriority="71" w:unhideWhenUsed="0"/>
+    <w:lsdException w:name="Colorful List" w:semiHidden="0" w:uiPriority="72" w:unhideWhenUsed="0"/>
+    <w:lsdException w:name="Colorful Grid" w:semiHidden="0" w:uiPriority="73" w:unhideWhenUsed="0"/>
+    <w:lsdException w:name="Light Shading Accent 1" w:semiHidden="0" w:uiPriority="60" w:unhideWhenUsed="0"/>
+    <w:lsdException w:name="Light List Accent 1" w:semiHidden="0" w:uiPriority="61" w:unhideWhenUsed="0"/>
+    <w:lsdException w:name="Light Grid Accent 1" w:semiHidden="0" w:uiPriority="62" w:unhideWhenUsed="0"/>
+    <w:lsdException w:name="Medium Shading 1 Accent 1" w:semiHidden="0" w:uiPriority="63" w:unhideWhenUsed="0"/>
+    <w:lsdException w:name="Medium Shading 2 Accent 1" w:semiHidden="0" w:uiPriority="64" w:unhideWhenUsed="0"/>
+    <w:lsdException w:name="Medium List 1 Accent 1" w:semiHidden="0" w:uiPriority="65" w:unhideWhenUsed="0"/>
+    <w:lsdException w:name="Revision" w:unhideWhenUsed="0"/>
+    <w:lsdException w:name="List Paragraph" w:semiHidden="0" w:uiPriority="34" w:unhideWhenUsed="0" w:qFormat="1"/>
+    <w:lsdException w:name="Quote" w:semiHidden="0" w:uiPriority="29" w:unhideWhenUsed="0" w:qFormat="1"/>
+    <w:lsdException w:name="Intense Quote" w:semiHidden="0" w:uiPriority="30" w:unhideWhenUsed="0" w:qFormat="1"/>
+    <w:lsdException w:name="Medium List 2 Accent 1" w:semiHidden="0" w:uiPriority="66" w:unhideWhenUsed="0"/>
+    <w:lsdException w:name="Medium Grid 1 Accent 1" w:semiHidden="0" w:uiPriority="67" w:unhideWhenUsed="0"/>
+    <w:lsdException w:name="Medium Grid 2 Accent 1" w:semiHidden="0" w:uiPriority="68" w:unhideWhenUsed="0"/>
+    <w:lsdException w:name="Medium Grid 3 Accent 1" w:semiHidden="0" w:uiPriority="69" w:unhideWhenUsed="0"/>
+    <w:lsdException w:name="Dark List Accent 1" w:semiHidden="0" w:uiPriority="70" w:unhideWhenUsed="0"/>
+    <w:lsdException w:name="Colorful Shading Accent 1" w:semiHidden="0" w:uiPriority="71" w:unhideWhenUsed="0"/>
+    <w:lsdException w:name="Colorful List Accent 1" w:semiHidden="0" w:uiPriority="72" w:unhideWhenUsed="0"/>
+    <w:lsdException w:name="Colorful Grid Accent 1" w:semiHidden="0" w:uiPriority="73" w:unhideWhenUsed="0"/>
+    <w:lsdException w:name="Light Shading Accent 2" w:semiHidden="0" w:uiPriority="60" w:unhideWhenUsed="0"/>
+    <w:lsdException w:name="Light List Accent 2" w:semiHidden="0" w:uiPriority="61" w:unhideWhenUsed="0"/>
+    <w:lsdException w:name="Light Grid Accent 2" w:semiHidden="0" w:uiPriority="62" w:unhideWhenUsed="0"/>
+    <w:lsdException w:name="Medium Shading 1 Accent 2" w:semiHidden="0" w:uiPriority="63" w:unhideWhenUsed="0"/>
+    <w:lsdException w:name="Medium Shading 2 Accent 2" w:semiHidden="0" w:uiPriority="64" w:unhideWhenUsed="0"/>
+    <w:lsdException w:name="Medium List 1 Accent 2" w:semiHidden="0" w:uiPriority="65" w:unhideWhenUsed="0"/>
+    <w:lsdException w:name="Medium List 2 Accent 2" w:semiHidden="0" w:uiPriority="66" w:unhideWhenUsed="0"/>
+    <w:lsdException w:name="Medium Grid 1 Accent 2" w:semiHidden="0" w:uiPriority="67" w:unhideWhenUsed="0"/>
+    <w:lsdException w:name="Medium Grid 2 Accent 2" w:semiHidden="0" w:uiPriority="68" w:unhideWhenUsed="0"/>
+    <w:lsdException w:name="Medium Grid 3 Accent 2" w:semiHidden="0" w:uiPriority="69" w:unhideWhenUsed="0"/>
+    <w:lsdException w:name="Dark List Accent 2" w:semiHidden="0" w:uiPriority="70" w:unhideWhenUsed="0"/>
+    <w:lsdException w:name="Colorful Shading Accent 2" w:semiHidden="0" w:uiPriority="71" w:unhideWhenUsed="0"/>
+    <w:lsdException w:name="Colorful List Accent 2" w:semiHidden="0" w:uiPriority="72" w:unhideWhenUsed="0"/>
+    <w:lsdException w:name="Colorful Grid Accent 2" w:semiHidden="0" w:uiPriority="73" w:unhideWhenUsed="0"/>
+    <w:lsdException w:name="Light Shading Accent 3" w:semiHidden="0" w:uiPriority="60" w:unhideWhenUsed="0"/>
+    <w:lsdException w:name="Light List Accent 3" w:semiHidden="0" w:uiPriority="61" w:unhideWhenUsed="0"/>
+    <w:lsdException w:name="Light Grid Accent 3" w:semiHidden="0" w:uiPriority="62" w:unhideWhenUsed="0"/>
+    <w:lsdException w:name="Medium Shading 1 Accent 3" w:semiHidden="0" w:uiPriority="63" w:unhideWhenUsed="0"/>
+    <w:lsdException w:name="Medium Shading 2 Accent 3" w:semiHidden="0" w:uiPriority="64" w:unhideWhenUsed="0"/>
+    <w:lsdException w:name="Medium List 1 Accent 3" w:semiHidden="0" w:uiPriority="65" w:unhideWhenUsed="0"/>
+    <w:lsdException w:name="Medium List 2 Accent 3" w:semiHidden="0" w:uiPriority="66" w:unhideWhenUsed="0"/>
+    <w:lsdException w:name="Medium Grid 1 Accent 3" w:semiHidden="0" w:uiPriority="67" w:unhideWhenUsed="0"/>
+    <w:lsdException w:name="Medium Grid 2 Accent 3" w:semiHidden="0" w:uiPriority="68" w:unhideWhenUsed="0"/>
+    <w:lsdException w:name="Medium Grid 3 Accent 3" w:semiHidden="0" w:uiPriority="69" w:unhideWhenUsed="0"/>
+    <w:lsdException w:name="Dark List Accent 3" w:semiHidden="0" w:uiPriority="70" w:unhideWhenUsed="0"/>
+    <w:lsdException w:name="Colorful Shading Accent 3" w:semiHidden="0" w:uiPriority="71" w:unhideWhenUsed="0"/>
+    <w:lsdException w:name="Colorful List Accent 3" w:semiHidden="0" w:uiPriority="72" w:unhideWhenUsed="0"/>
+    <w:lsdException w:name="Colorful Grid Accent 3" w:semiHidden="0" w:uiPriority="73" w:unhideWhenUsed="0"/>
+    <w:lsdException w:name="Light Shading Accent 4" w:semiHidden="0" w:uiPriority="60" w:unhideWhenUsed="0"/>
+    <w:lsdException w:name="Light List Accent 4" w:semiHidden="0" w:uiPriority="61" w:unhideWhenUsed="0"/>
+    <w:lsdException w:name="Light Grid Accent 4" w:semiHidden="0" w:uiPriority="62" w:unhideWhenUsed="0"/>
+    <w:lsdException w:name="Medium Shading 1 Accent 4" w:semiHidden="0" w:uiPriority="63" w:unhideWhenUsed="0"/>
+    <w:lsdException w:name="Medium Shading 2 Accent 4" w:semiHidden="0" w:uiPriority="64" w:unhideWhenUsed="0"/>
+    <w:lsdException w:name="Medium List 1 Accent 4" w:semiHidden="0" w:uiPriority="65" w:unhideWhenUsed="0"/>
+    <w:lsdException w:name="Medium List 2 Accent 4" w:semiHidden="0" w:uiPriority="66" w:unhideWhenUsed="0"/>
+    <w:lsdException w:name="Medium Grid 1 Accent 4" w:semiHidden="0" w:uiPriority="67" w:unhideWhenUsed="0"/>
+    <w:lsdException w:name="Medium Grid 2 Accent 4" w:semiHidden="0" w:uiPriority="68" w:unhideWhenUsed="0"/>
+    <w:lsdException w:name="Medium Grid 3 Accent 4" w:semiHidden="0" w:uiPriority="69" w:unhideWhenUsed="0"/>
+    <w:lsdException w:name="Dark List Accent 4" w:semiHidden="0" w:uiPriority="70" w:unhideWhenUsed="0"/>
+    <w:lsdException w:name="Colorful Shading Accent 4" w:semiHidden="0" w:uiPriority="71" w:unhideWhenUsed="0"/>
+    <w:lsdException w:name="Colorful List Accent 4" w:semiHidden="0" w:uiPriority="72" w:unhideWhenUsed="0"/>
+    <w:lsdException w:name="Colorful Grid Accent 4" w:semiHidden="0" w:uiPriority="73" w:unhideWhenUsed="0"/>
+    <w:lsdException w:name="Light Shading Accent 5" w:semiHidden="0" w:uiPriority="60" w:unhideWhenUsed="0"/>
+    <w:lsdException w:name="Light List Accent 5" w:semiHidden="0" w:uiPriority="61" w:unhideWhenUsed="0"/>
+    <w:lsdException w:name="Light Grid Accent 5" w:semiHidden="0" w:uiPriority="62" w:unhideWhenUsed="0"/>
+    <w:lsdException w:name="Medium Shading 1 Accent 5" w:semiHidden="0" w:uiPriority="63" w:unhideWhenUsed="0"/>
+    <w:lsdException w:name="Medium Shading 2 Accent 5" w:semiHidden="0" w:uiPriority="64" w:unhideWhenUsed="0"/>
+    <w:lsdException w:name="Medium List 1 Accent 5" w:semiHidden="0" w:uiPriority="65" w:unhideWhenUsed="0"/>
+    <w:lsdException w:name="Medium List 2 Accent 5" w:semiHidden="0" w:uiPriority="66" w:unhideWhenUsed="0"/>
+    <w:lsdException w:name="Medium Grid 1 Accent 5" w:semiHidden="0" w:uiPriority="67" w:unhideWhenUsed="0"/>
+    <w:lsdException w:name="Medium Grid 2 Accent 5" w:semiHidden="0" w:uiPriority="68" w:unhideWhenUsed="0"/>
+    <w:lsdException w:name="Medium Grid 3 Accent 5" w:semiHidden="0" w:uiPriority="69" w:unhideWhenUsed="0"/>
+    <w:lsdException w:name="Dark List Accent 5" w:semiHidden="0" w:uiPriority="70" w:unhideWhenUsed="0"/>
+    <w:lsdException w:name="Colorful Shading Accent 5" w:semiHidden="0" w:uiPriority="71" w:unhideWhenUsed="0"/>
+    <w:lsdException w:name="Colorful List Accent 5" w:semiHidden="0" w:uiPriority="72" w:unhideWhenUsed="0"/>
+    <w:lsdException w:name="Colorful Grid Accent 5" w:semiHidden="0" w:uiPriority="73" w:unhideWhenUsed="0"/>
+    <w:lsdException w:name="Light Shading Accent 6" w:semiHidden="0" w:uiPriority="60" w:unhideWhenUsed="0"/>
+    <w:lsdException w:name="Light List Accent 6" w:semiHidden="0" w:uiPriority="61" w:unhideWhenUsed="0"/>
+    <w:lsdException w:name="Light Grid Accent 6" w:semiHidden="0" w:uiPriority="62" w:unhideWhenUsed="0"/>
+    <w:lsdException w:name="Medium Shading 1 Accent 6" w:semiHidden="0" w:uiPriority="63" w:unhideWhenUsed="0"/>
+    <w:lsdException w:name="Medium Shading 2 Accent 6" w:semiHidden="0" w:uiPriority="64" w:unhideWhenUsed="0"/>
+    <w:lsdException w:name="Medium List 1 Accent 6" w:semiHidden="0" w:uiPriority="65" w:unhideWhenUsed="0"/>
+    <w:lsdException w:name="Medium List 2 Accent 6" w:semiHidden="0" w:uiPriority="66" w:unhideWhenUsed="0"/>
+    <w:lsdException w:name="Medium Grid 1 Accent 6" w:semiHidden="0" w:uiPriority="67" w:unhideWhenUsed="0"/>
+    <w:lsdException w:name="Medium Grid 2 Accent 6" w:semiHidden="0" w:uiPriority="68" w:unhideWhenUsed="0"/>
+    <w:lsdException w:name="Medium Grid 3 Accent 6" w:semiHidden="0" w:uiPriority="69" w:unhideWhenUsed="0"/>
+    <w:lsdException w:name="Dark List Accent 6" w:semiHidden="0" w:uiPriority="70" w:unhideWhenUsed="0"/>
+    <w:lsdException w:name="Colorful Shading Accent 6" w:semiHidden="0" w:uiPriority="71" w:unhideWhenUsed="0"/>
+    <w:lsdException w:name="Colorful List Accent 6" w:semiHidden="0" w:uiPriority="72" w:unhideWhenUsed="0"/>
+    <w:lsdException w:name="Colorful Grid Accent 6" w:semiHidden="0" w:uiPriority="73" w:unhideWhenUsed="0"/>
+    <w:lsdException w:name="Subtle Emphasis" w:semiHidden="0" w:uiPriority="19" w:unhideWhenUsed="0" w:qFormat="1"/>
+    <w:lsdException w:name="Intense Emphasis" w:semiHidden="0" w:uiPriority="21" w:unhideWhenUsed="0" w:qFormat="1"/>
+    <w:lsdException w:name="Subtle Reference" w:semiHidden="0" w:uiPriority="31" w:unhideWhenUsed="0" w:qFormat="1"/>
+    <w:lsdException w:name="Intense Reference" w:semiHidden="0" w:uiPriority="32" w:unhideWhenUsed="0" w:qFormat="1"/>
+    <w:lsdException w:name="Book Title" w:semiHidden="0" w:uiPriority="33" w:unhideWhenUsed="0" w:qFormat="1"/>
+    <w:lsdException w:name="Bibliography" w:uiPriority="37"/>
+    <w:lsdException w:name="TOC Heading" w:uiPriority="39" w:qFormat="1"/>
+  </w:latentStyles>
+  <w:style w:type="paragraph" w:default="1" w:styleId="a1">
+    <w:name w:val="Normal"/>
+    <w:qFormat/>
+  </w:style>
+  <w:style w:type="character" w:default="1" w:styleId="a2">
+    <w:name w:val="Default Paragraph Font"/>
+    <w:uiPriority w:val="1"/>
+    <w:semiHidden/>
+    <w:unhideWhenUsed/>
+  </w:style>
+  <w:style w:type="table" w:default="1" w:styleId="a3">
+    <w:name w:val="Normal Table"/>
+    <w:uiPriority w:val="99"/>
+    <w:semiHidden/>
+    <w:unhideWhenUsed/>
+    <w:tblPr>
+      <w:tblInd w:w="0" w:type="dxa"/>
+      <w:tblCellMar>
+        <w:top w:w="0" w:type="dxa"/>
+        <w:left w:w="108" w:type="dxa"/>
+        <w:bottom w:w="0" w:type="dxa"/>
+        <w:right w:w="108" w:type="dxa"/>
+      </w:tblCellMar>
+    </w:tblPr>
+  </w:style>
+  <w:style w:type="numbering" w:default="1" w:styleId="a4">
+    <w:name w:val="No List"/>
+    <w:uiPriority w:val="99"/>
+    <w:semiHidden/>
+    <w:unhideWhenUsed/>
+  </w:style>
+  <w:style w:type="numbering" w:customStyle="1" w:styleId="a5">
+    <w:name w:val="81Numbered"/>
+    <w:pPr>
+      <w:numPr>
+        <w:numId w:val="18"/>
+      </w:numPr>
+    </w:pPr>
+  </w:style>
+  <w:style w:type="numbering" w:customStyle="1" w:styleId="a6">
+    <w:name w:val="416OutlineNumbering"/>
+    <w:pPr>
+      <w:numPr>
+        <w:numId w:val="21"/>
+      </w:numPr>
+    </w:pPr>
+  </w:style>
+  <w:style w:type="numbering" w:customStyle="1" w:styleId="company">
+    <w:name w:val="417OutlineNumbering"/>
+    <w:pPr>
+      <w:numPr>
+        <w:numId w:val="22"/>
+      </w:numPr>
+    </w:pPr>
+  </w:style>
+  <w:style w:type="numbering" w:customStyle="1" w:styleId="TableText">
+    <w:name w:val="62Numbered"/>
+    <w:pPr>
+      <w:numPr>
+        <w:numId w:val="15"/>
+      </w:numPr>
+    </w:pPr>
+  </w:style>
+  <w:style w:type="numbering" w:customStyle="1" w:styleId="SystemName">
+    <w:name w:val="415OutlineNumbering"/>
+    <w:pPr>
+      <w:numPr>
+        <w:numId w:val="20"/>
+      </w:numPr>
+    </w:pPr>
+  </w:style>
+  <w:style w:type="numbering" w:customStyle="1" w:styleId="ProgramName">
+    <w:name w:val="61Numbered"/>
+    <w:pPr>
+      <w:numPr>
+        <w:numId w:val="13"/>
+      </w:numPr>
+    </w:pPr>
+  </w:style>
+  <w:style w:type="numbering" w:customStyle="1" w:styleId="DocumentName">
+    <w:name w:val="71Numbered"/>
+    <w:pPr>
+      <w:numPr>
+        <w:numId w:val="17"/>
+      </w:numPr>
+    </w:pPr>
+  </w:style>
+  <w:style w:type="numbering" w:customStyle="1" w:styleId="DocumentCode">
+    <w:name w:val="4110OutlineNumbering"/>
+    <w:pPr>
+      <w:numPr>
+        <w:numId w:val="26"/>
+      </w:numPr>
+    </w:pPr>
+  </w:style>
+  <w:style w:type="numbering" w:customStyle="1" w:styleId="a7">
+    <w:name w:val="433OutlineNumbering"/>
+    <w:pPr>
+      <w:numPr>
+        <w:numId w:val="27"/>
+      </w:numPr>
+    </w:pPr>
+  </w:style>
+  <w:style w:type="numbering" w:customStyle="1" w:styleId="10">
+    <w:name w:val="418OutlineNumbering"/>
+    <w:pPr>
+      <w:numPr>
+        <w:numId w:val="23"/>
+      </w:numPr>
+    </w:pPr>
+  </w:style>
+  <w:style w:type="numbering" w:customStyle="1" w:styleId="22">
+    <w:name w:val="419OutlineNumbering"/>
+    <w:pPr>
+      <w:numPr>
+        <w:numId w:val="24"/>
+      </w:numPr>
+    </w:pPr>
   </w:style>
 </w:styles>
 </file>
@@ -13753,7 +13090,7 @@
 </file>
 
 <file path=customXml/itemProps1.xml><?xml version="1.0" encoding="utf-8"?>
-<ds:datastoreItem xmlns:ds="http://schemas.openxmlformats.org/officeDocument/2006/customXml" ds:itemID="{8262C076-FD95-476C-8F4F-BF75843BB58C}">
+<ds:datastoreItem xmlns:ds="http://schemas.openxmlformats.org/officeDocument/2006/customXml" ds:itemID="{423B7E6C-5B9F-4D9E-A7F0-8C06FA3022DA}">
   <ds:schemaRefs>
     <ds:schemaRef ds:uri="http://schemas.openxmlformats.org/officeDocument/2006/bibliography"/>
   </ds:schemaRefs>

</xml_diff>